<commit_message>
Options UI and other UI fixes
</commit_message>
<xml_diff>
--- a/docs/DB/db_storedprocedures.docx
+++ b/docs/DB/db_storedprocedures.docx
@@ -10692,6 +10692,15 @@
       </w:r>
     </w:p>
     <w:p>
+      <w:pPr>
+        <w:rPr>
+          <w:rFonts w:ascii="Consolas" w:hAnsi="Consolas" w:cs="Consolas"/>
+          <w:color w:val="0000FF"/>
+          <w:sz w:val="19"/>
+          <w:szCs w:val="19"/>
+          <w:highlight w:val="white"/>
+        </w:rPr>
+      </w:pPr>
       <w:r>
         <w:rPr>
           <w:rFonts w:ascii="Consolas" w:hAnsi="Consolas" w:cs="Consolas"/>
@@ -10703,6 +10712,3254 @@
         <w:t>END</w:t>
       </w:r>
     </w:p>
+    <w:p>
+      <w:pPr>
+        <w:rPr>
+          <w:rFonts w:ascii="Consolas" w:hAnsi="Consolas" w:cs="Consolas"/>
+          <w:color w:val="0000FF"/>
+          <w:sz w:val="19"/>
+          <w:szCs w:val="19"/>
+          <w:highlight w:val="white"/>
+        </w:rPr>
+      </w:pPr>
+      <w:r>
+        <w:rPr>
+          <w:rFonts w:ascii="Consolas" w:hAnsi="Consolas" w:cs="Consolas"/>
+          <w:color w:val="0000FF"/>
+          <w:sz w:val="19"/>
+          <w:szCs w:val="19"/>
+          <w:highlight w:val="white"/>
+        </w:rPr>
+        <w:br w:type="page"/>
+      </w:r>
+    </w:p>
+    <w:p>
+      <w:pPr>
+        <w:autoSpaceDE w:val="0"/>
+        <w:autoSpaceDN w:val="0"/>
+        <w:adjustRightInd w:val="0"/>
+        <w:spacing w:after="0" w:line="240" w:lineRule="auto"/>
+        <w:rPr>
+          <w:rFonts w:ascii="Consolas" w:hAnsi="Consolas" w:cs="Consolas"/>
+          <w:color w:val="000000"/>
+          <w:sz w:val="19"/>
+          <w:szCs w:val="19"/>
+          <w:highlight w:val="white"/>
+        </w:rPr>
+      </w:pPr>
+      <w:r>
+        <w:rPr>
+          <w:rFonts w:ascii="Consolas" w:hAnsi="Consolas" w:cs="Consolas"/>
+          <w:color w:val="0000FF"/>
+          <w:sz w:val="19"/>
+          <w:szCs w:val="19"/>
+          <w:highlight w:val="white"/>
+        </w:rPr>
+        <w:lastRenderedPageBreak/>
+        <w:t>USE</w:t>
+      </w:r>
+      <w:r>
+        <w:rPr>
+          <w:rFonts w:ascii="Consolas" w:hAnsi="Consolas" w:cs="Consolas"/>
+          <w:color w:val="000000"/>
+          <w:sz w:val="19"/>
+          <w:szCs w:val="19"/>
+          <w:highlight w:val="white"/>
+        </w:rPr>
+        <w:t xml:space="preserve"> [</w:t>
+      </w:r>
+      <w:proofErr w:type="spellStart"/>
+      <w:r>
+        <w:rPr>
+          <w:rFonts w:ascii="Consolas" w:hAnsi="Consolas" w:cs="Consolas"/>
+          <w:color w:val="000000"/>
+          <w:sz w:val="19"/>
+          <w:szCs w:val="19"/>
+          <w:highlight w:val="white"/>
+        </w:rPr>
+        <w:t>hospitalERP_db</w:t>
+      </w:r>
+      <w:proofErr w:type="spellEnd"/>
+      <w:r>
+        <w:rPr>
+          <w:rFonts w:ascii="Consolas" w:hAnsi="Consolas" w:cs="Consolas"/>
+          <w:color w:val="000000"/>
+          <w:sz w:val="19"/>
+          <w:szCs w:val="19"/>
+          <w:highlight w:val="white"/>
+        </w:rPr>
+        <w:t>]</w:t>
+      </w:r>
+    </w:p>
+    <w:p>
+      <w:pPr>
+        <w:autoSpaceDE w:val="0"/>
+        <w:autoSpaceDN w:val="0"/>
+        <w:adjustRightInd w:val="0"/>
+        <w:spacing w:after="0" w:line="240" w:lineRule="auto"/>
+        <w:rPr>
+          <w:rFonts w:ascii="Consolas" w:hAnsi="Consolas" w:cs="Consolas"/>
+          <w:color w:val="000000"/>
+          <w:sz w:val="19"/>
+          <w:szCs w:val="19"/>
+          <w:highlight w:val="white"/>
+        </w:rPr>
+      </w:pPr>
+      <w:r>
+        <w:rPr>
+          <w:rFonts w:ascii="Consolas" w:hAnsi="Consolas" w:cs="Consolas"/>
+          <w:color w:val="0000FF"/>
+          <w:sz w:val="19"/>
+          <w:szCs w:val="19"/>
+          <w:highlight w:val="white"/>
+        </w:rPr>
+        <w:t>GO</w:t>
+      </w:r>
+    </w:p>
+    <w:p>
+      <w:pPr>
+        <w:autoSpaceDE w:val="0"/>
+        <w:autoSpaceDN w:val="0"/>
+        <w:adjustRightInd w:val="0"/>
+        <w:spacing w:after="0" w:line="240" w:lineRule="auto"/>
+        <w:rPr>
+          <w:rFonts w:ascii="Consolas" w:hAnsi="Consolas" w:cs="Consolas"/>
+          <w:color w:val="000000"/>
+          <w:sz w:val="19"/>
+          <w:szCs w:val="19"/>
+          <w:highlight w:val="white"/>
+        </w:rPr>
+      </w:pPr>
+      <w:r>
+        <w:rPr>
+          <w:rFonts w:ascii="Consolas" w:hAnsi="Consolas" w:cs="Consolas"/>
+          <w:color w:val="008000"/>
+          <w:sz w:val="19"/>
+          <w:szCs w:val="19"/>
+          <w:highlight w:val="white"/>
+        </w:rPr>
+        <w:t xml:space="preserve">/****** Object:  </w:t>
+      </w:r>
+      <w:proofErr w:type="spellStart"/>
+      <w:r>
+        <w:rPr>
+          <w:rFonts w:ascii="Consolas" w:hAnsi="Consolas" w:cs="Consolas"/>
+          <w:color w:val="008000"/>
+          <w:sz w:val="19"/>
+          <w:szCs w:val="19"/>
+          <w:highlight w:val="white"/>
+        </w:rPr>
+        <w:t>StoredProcedure</w:t>
+      </w:r>
+      <w:proofErr w:type="spellEnd"/>
+      <w:r>
+        <w:rPr>
+          <w:rFonts w:ascii="Consolas" w:hAnsi="Consolas" w:cs="Consolas"/>
+          <w:color w:val="008000"/>
+          <w:sz w:val="19"/>
+          <w:szCs w:val="19"/>
+          <w:highlight w:val="white"/>
+        </w:rPr>
+        <w:t xml:space="preserve"> [</w:t>
+      </w:r>
+      <w:proofErr w:type="spellStart"/>
+      <w:r>
+        <w:rPr>
+          <w:rFonts w:ascii="Consolas" w:hAnsi="Consolas" w:cs="Consolas"/>
+          <w:color w:val="008000"/>
+          <w:sz w:val="19"/>
+          <w:szCs w:val="19"/>
+          <w:highlight w:val="white"/>
+        </w:rPr>
+        <w:t>dbo</w:t>
+      </w:r>
+      <w:proofErr w:type="spellEnd"/>
+      <w:r>
+        <w:rPr>
+          <w:rFonts w:ascii="Consolas" w:hAnsi="Consolas" w:cs="Consolas"/>
+          <w:color w:val="008000"/>
+          <w:sz w:val="19"/>
+          <w:szCs w:val="19"/>
+          <w:highlight w:val="white"/>
+        </w:rPr>
+        <w:t>].[[</w:t>
+      </w:r>
+      <w:proofErr w:type="spellStart"/>
+      <w:r>
+        <w:rPr>
+          <w:rFonts w:ascii="Consolas" w:hAnsi="Consolas" w:cs="Consolas"/>
+          <w:color w:val="008000"/>
+          <w:sz w:val="19"/>
+          <w:szCs w:val="19"/>
+          <w:highlight w:val="white"/>
+        </w:rPr>
+        <w:t>uspOptions_Get</w:t>
+      </w:r>
+      <w:proofErr w:type="spellEnd"/>
+      <w:r>
+        <w:rPr>
+          <w:rFonts w:ascii="Consolas" w:hAnsi="Consolas" w:cs="Consolas"/>
+          <w:color w:val="008000"/>
+          <w:sz w:val="19"/>
+          <w:szCs w:val="19"/>
+          <w:highlight w:val="white"/>
+        </w:rPr>
+        <w:t>]    Script Date: 12/2/2017 2:30:04 AM ******/</w:t>
+      </w:r>
+    </w:p>
+    <w:p>
+      <w:pPr>
+        <w:autoSpaceDE w:val="0"/>
+        <w:autoSpaceDN w:val="0"/>
+        <w:adjustRightInd w:val="0"/>
+        <w:spacing w:after="0" w:line="240" w:lineRule="auto"/>
+        <w:rPr>
+          <w:rFonts w:ascii="Consolas" w:hAnsi="Consolas" w:cs="Consolas"/>
+          <w:color w:val="000000"/>
+          <w:sz w:val="19"/>
+          <w:szCs w:val="19"/>
+          <w:highlight w:val="white"/>
+        </w:rPr>
+      </w:pPr>
+      <w:r>
+        <w:rPr>
+          <w:rFonts w:ascii="Consolas" w:hAnsi="Consolas" w:cs="Consolas"/>
+          <w:color w:val="0000FF"/>
+          <w:sz w:val="19"/>
+          <w:szCs w:val="19"/>
+          <w:highlight w:val="white"/>
+        </w:rPr>
+        <w:t>SET</w:t>
+      </w:r>
+      <w:r>
+        <w:rPr>
+          <w:rFonts w:ascii="Consolas" w:hAnsi="Consolas" w:cs="Consolas"/>
+          <w:color w:val="000000"/>
+          <w:sz w:val="19"/>
+          <w:szCs w:val="19"/>
+          <w:highlight w:val="white"/>
+        </w:rPr>
+        <w:t xml:space="preserve"> </w:t>
+      </w:r>
+      <w:r>
+        <w:rPr>
+          <w:rFonts w:ascii="Consolas" w:hAnsi="Consolas" w:cs="Consolas"/>
+          <w:color w:val="0000FF"/>
+          <w:sz w:val="19"/>
+          <w:szCs w:val="19"/>
+          <w:highlight w:val="white"/>
+        </w:rPr>
+        <w:t>ANSI_NULLS</w:t>
+      </w:r>
+      <w:r>
+        <w:rPr>
+          <w:rFonts w:ascii="Consolas" w:hAnsi="Consolas" w:cs="Consolas"/>
+          <w:color w:val="000000"/>
+          <w:sz w:val="19"/>
+          <w:szCs w:val="19"/>
+          <w:highlight w:val="white"/>
+        </w:rPr>
+        <w:t xml:space="preserve"> </w:t>
+      </w:r>
+      <w:r>
+        <w:rPr>
+          <w:rFonts w:ascii="Consolas" w:hAnsi="Consolas" w:cs="Consolas"/>
+          <w:color w:val="0000FF"/>
+          <w:sz w:val="19"/>
+          <w:szCs w:val="19"/>
+          <w:highlight w:val="white"/>
+        </w:rPr>
+        <w:t>ON</w:t>
+      </w:r>
+    </w:p>
+    <w:p>
+      <w:pPr>
+        <w:autoSpaceDE w:val="0"/>
+        <w:autoSpaceDN w:val="0"/>
+        <w:adjustRightInd w:val="0"/>
+        <w:spacing w:after="0" w:line="240" w:lineRule="auto"/>
+        <w:rPr>
+          <w:rFonts w:ascii="Consolas" w:hAnsi="Consolas" w:cs="Consolas"/>
+          <w:color w:val="000000"/>
+          <w:sz w:val="19"/>
+          <w:szCs w:val="19"/>
+          <w:highlight w:val="white"/>
+        </w:rPr>
+      </w:pPr>
+      <w:r>
+        <w:rPr>
+          <w:rFonts w:ascii="Consolas" w:hAnsi="Consolas" w:cs="Consolas"/>
+          <w:color w:val="0000FF"/>
+          <w:sz w:val="19"/>
+          <w:szCs w:val="19"/>
+          <w:highlight w:val="white"/>
+        </w:rPr>
+        <w:t>GO</w:t>
+      </w:r>
+    </w:p>
+    <w:p>
+      <w:pPr>
+        <w:autoSpaceDE w:val="0"/>
+        <w:autoSpaceDN w:val="0"/>
+        <w:adjustRightInd w:val="0"/>
+        <w:spacing w:after="0" w:line="240" w:lineRule="auto"/>
+        <w:rPr>
+          <w:rFonts w:ascii="Consolas" w:hAnsi="Consolas" w:cs="Consolas"/>
+          <w:color w:val="000000"/>
+          <w:sz w:val="19"/>
+          <w:szCs w:val="19"/>
+          <w:highlight w:val="white"/>
+        </w:rPr>
+      </w:pPr>
+      <w:r>
+        <w:rPr>
+          <w:rFonts w:ascii="Consolas" w:hAnsi="Consolas" w:cs="Consolas"/>
+          <w:color w:val="0000FF"/>
+          <w:sz w:val="19"/>
+          <w:szCs w:val="19"/>
+          <w:highlight w:val="white"/>
+        </w:rPr>
+        <w:t>SET</w:t>
+      </w:r>
+      <w:r>
+        <w:rPr>
+          <w:rFonts w:ascii="Consolas" w:hAnsi="Consolas" w:cs="Consolas"/>
+          <w:color w:val="000000"/>
+          <w:sz w:val="19"/>
+          <w:szCs w:val="19"/>
+          <w:highlight w:val="white"/>
+        </w:rPr>
+        <w:t xml:space="preserve"> </w:t>
+      </w:r>
+      <w:r>
+        <w:rPr>
+          <w:rFonts w:ascii="Consolas" w:hAnsi="Consolas" w:cs="Consolas"/>
+          <w:color w:val="0000FF"/>
+          <w:sz w:val="19"/>
+          <w:szCs w:val="19"/>
+          <w:highlight w:val="white"/>
+        </w:rPr>
+        <w:t>QUOTED_IDENTIFIER</w:t>
+      </w:r>
+      <w:r>
+        <w:rPr>
+          <w:rFonts w:ascii="Consolas" w:hAnsi="Consolas" w:cs="Consolas"/>
+          <w:color w:val="000000"/>
+          <w:sz w:val="19"/>
+          <w:szCs w:val="19"/>
+          <w:highlight w:val="white"/>
+        </w:rPr>
+        <w:t xml:space="preserve"> </w:t>
+      </w:r>
+      <w:r>
+        <w:rPr>
+          <w:rFonts w:ascii="Consolas" w:hAnsi="Consolas" w:cs="Consolas"/>
+          <w:color w:val="0000FF"/>
+          <w:sz w:val="19"/>
+          <w:szCs w:val="19"/>
+          <w:highlight w:val="white"/>
+        </w:rPr>
+        <w:t>ON</w:t>
+      </w:r>
+    </w:p>
+    <w:p>
+      <w:pPr>
+        <w:autoSpaceDE w:val="0"/>
+        <w:autoSpaceDN w:val="0"/>
+        <w:adjustRightInd w:val="0"/>
+        <w:spacing w:after="0" w:line="240" w:lineRule="auto"/>
+        <w:rPr>
+          <w:rFonts w:ascii="Consolas" w:hAnsi="Consolas" w:cs="Consolas"/>
+          <w:color w:val="000000"/>
+          <w:sz w:val="19"/>
+          <w:szCs w:val="19"/>
+          <w:highlight w:val="white"/>
+        </w:rPr>
+      </w:pPr>
+      <w:r>
+        <w:rPr>
+          <w:rFonts w:ascii="Consolas" w:hAnsi="Consolas" w:cs="Consolas"/>
+          <w:color w:val="0000FF"/>
+          <w:sz w:val="19"/>
+          <w:szCs w:val="19"/>
+          <w:highlight w:val="white"/>
+        </w:rPr>
+        <w:t>GO</w:t>
+      </w:r>
+    </w:p>
+    <w:p>
+      <w:pPr>
+        <w:autoSpaceDE w:val="0"/>
+        <w:autoSpaceDN w:val="0"/>
+        <w:adjustRightInd w:val="0"/>
+        <w:spacing w:after="0" w:line="240" w:lineRule="auto"/>
+        <w:rPr>
+          <w:rFonts w:ascii="Consolas" w:hAnsi="Consolas" w:cs="Consolas"/>
+          <w:color w:val="000000"/>
+          <w:sz w:val="19"/>
+          <w:szCs w:val="19"/>
+          <w:highlight w:val="white"/>
+        </w:rPr>
+      </w:pPr>
+    </w:p>
+    <w:p>
+      <w:pPr>
+        <w:autoSpaceDE w:val="0"/>
+        <w:autoSpaceDN w:val="0"/>
+        <w:adjustRightInd w:val="0"/>
+        <w:spacing w:after="0" w:line="240" w:lineRule="auto"/>
+        <w:rPr>
+          <w:rFonts w:ascii="Consolas" w:hAnsi="Consolas" w:cs="Consolas"/>
+          <w:color w:val="000000"/>
+          <w:sz w:val="19"/>
+          <w:szCs w:val="19"/>
+          <w:highlight w:val="white"/>
+        </w:rPr>
+      </w:pPr>
+      <w:r>
+        <w:rPr>
+          <w:rFonts w:ascii="Consolas" w:hAnsi="Consolas" w:cs="Consolas"/>
+          <w:color w:val="0000FF"/>
+          <w:sz w:val="19"/>
+          <w:szCs w:val="19"/>
+          <w:highlight w:val="white"/>
+        </w:rPr>
+        <w:t>CREATE</w:t>
+      </w:r>
+      <w:r>
+        <w:rPr>
+          <w:rFonts w:ascii="Consolas" w:hAnsi="Consolas" w:cs="Consolas"/>
+          <w:color w:val="000000"/>
+          <w:sz w:val="19"/>
+          <w:szCs w:val="19"/>
+          <w:highlight w:val="white"/>
+        </w:rPr>
+        <w:t xml:space="preserve"> </w:t>
+      </w:r>
+      <w:r>
+        <w:rPr>
+          <w:rFonts w:ascii="Consolas" w:hAnsi="Consolas" w:cs="Consolas"/>
+          <w:color w:val="0000FF"/>
+          <w:sz w:val="19"/>
+          <w:szCs w:val="19"/>
+          <w:highlight w:val="white"/>
+        </w:rPr>
+        <w:t>procedure</w:t>
+      </w:r>
+      <w:r>
+        <w:rPr>
+          <w:rFonts w:ascii="Consolas" w:hAnsi="Consolas" w:cs="Consolas"/>
+          <w:color w:val="000000"/>
+          <w:sz w:val="19"/>
+          <w:szCs w:val="19"/>
+          <w:highlight w:val="white"/>
+        </w:rPr>
+        <w:t xml:space="preserve"> [</w:t>
+      </w:r>
+      <w:proofErr w:type="spellStart"/>
+      <w:r>
+        <w:rPr>
+          <w:rFonts w:ascii="Consolas" w:hAnsi="Consolas" w:cs="Consolas"/>
+          <w:color w:val="000000"/>
+          <w:sz w:val="19"/>
+          <w:szCs w:val="19"/>
+          <w:highlight w:val="white"/>
+        </w:rPr>
+        <w:t>dbo</w:t>
+      </w:r>
+      <w:proofErr w:type="spellEnd"/>
+      <w:r>
+        <w:rPr>
+          <w:rFonts w:ascii="Consolas" w:hAnsi="Consolas" w:cs="Consolas"/>
+          <w:color w:val="000000"/>
+          <w:sz w:val="19"/>
+          <w:szCs w:val="19"/>
+          <w:highlight w:val="white"/>
+        </w:rPr>
+        <w:t>]</w:t>
+      </w:r>
+      <w:r>
+        <w:rPr>
+          <w:rFonts w:ascii="Consolas" w:hAnsi="Consolas" w:cs="Consolas"/>
+          <w:color w:val="808080"/>
+          <w:sz w:val="19"/>
+          <w:szCs w:val="19"/>
+          <w:highlight w:val="white"/>
+        </w:rPr>
+        <w:t>.</w:t>
+      </w:r>
+      <w:r>
+        <w:rPr>
+          <w:rFonts w:ascii="Consolas" w:hAnsi="Consolas" w:cs="Consolas"/>
+          <w:color w:val="000000"/>
+          <w:sz w:val="19"/>
+          <w:szCs w:val="19"/>
+          <w:highlight w:val="white"/>
+        </w:rPr>
+        <w:t>[</w:t>
+      </w:r>
+      <w:proofErr w:type="spellStart"/>
+      <w:r>
+        <w:rPr>
+          <w:rFonts w:ascii="Consolas" w:hAnsi="Consolas" w:cs="Consolas"/>
+          <w:color w:val="000000"/>
+          <w:sz w:val="19"/>
+          <w:szCs w:val="19"/>
+          <w:highlight w:val="white"/>
+        </w:rPr>
+        <w:t>uspOptions_Get</w:t>
+      </w:r>
+      <w:proofErr w:type="spellEnd"/>
+      <w:r>
+        <w:rPr>
+          <w:rFonts w:ascii="Consolas" w:hAnsi="Consolas" w:cs="Consolas"/>
+          <w:color w:val="000000"/>
+          <w:sz w:val="19"/>
+          <w:szCs w:val="19"/>
+          <w:highlight w:val="white"/>
+        </w:rPr>
+        <w:t>] @</w:t>
+      </w:r>
+      <w:proofErr w:type="spellStart"/>
+      <w:r>
+        <w:rPr>
+          <w:rFonts w:ascii="Consolas" w:hAnsi="Consolas" w:cs="Consolas"/>
+          <w:color w:val="000000"/>
+          <w:sz w:val="19"/>
+          <w:szCs w:val="19"/>
+          <w:highlight w:val="white"/>
+        </w:rPr>
+        <w:t>SearchBy</w:t>
+      </w:r>
+      <w:proofErr w:type="spellEnd"/>
+      <w:r>
+        <w:rPr>
+          <w:rFonts w:ascii="Consolas" w:hAnsi="Consolas" w:cs="Consolas"/>
+          <w:color w:val="000000"/>
+          <w:sz w:val="19"/>
+          <w:szCs w:val="19"/>
+          <w:highlight w:val="white"/>
+        </w:rPr>
+        <w:t xml:space="preserve"> </w:t>
+      </w:r>
+      <w:proofErr w:type="spellStart"/>
+      <w:r>
+        <w:rPr>
+          <w:rFonts w:ascii="Consolas" w:hAnsi="Consolas" w:cs="Consolas"/>
+          <w:color w:val="0000FF"/>
+          <w:sz w:val="19"/>
+          <w:szCs w:val="19"/>
+          <w:highlight w:val="white"/>
+        </w:rPr>
+        <w:t>varchar</w:t>
+      </w:r>
+      <w:proofErr w:type="spellEnd"/>
+      <w:r>
+        <w:rPr>
+          <w:rFonts w:ascii="Consolas" w:hAnsi="Consolas" w:cs="Consolas"/>
+          <w:color w:val="808080"/>
+          <w:sz w:val="19"/>
+          <w:szCs w:val="19"/>
+          <w:highlight w:val="white"/>
+        </w:rPr>
+        <w:t>(</w:t>
+      </w:r>
+      <w:r>
+        <w:rPr>
+          <w:rFonts w:ascii="Consolas" w:hAnsi="Consolas" w:cs="Consolas"/>
+          <w:color w:val="000000"/>
+          <w:sz w:val="19"/>
+          <w:szCs w:val="19"/>
+          <w:highlight w:val="white"/>
+        </w:rPr>
+        <w:t>50</w:t>
+      </w:r>
+      <w:r>
+        <w:rPr>
+          <w:rFonts w:ascii="Consolas" w:hAnsi="Consolas" w:cs="Consolas"/>
+          <w:color w:val="808080"/>
+          <w:sz w:val="19"/>
+          <w:szCs w:val="19"/>
+          <w:highlight w:val="white"/>
+        </w:rPr>
+        <w:t>),</w:t>
+      </w:r>
+      <w:r>
+        <w:rPr>
+          <w:rFonts w:ascii="Consolas" w:hAnsi="Consolas" w:cs="Consolas"/>
+          <w:color w:val="000000"/>
+          <w:sz w:val="19"/>
+          <w:szCs w:val="19"/>
+          <w:highlight w:val="white"/>
+        </w:rPr>
+        <w:t xml:space="preserve"> @</w:t>
+      </w:r>
+      <w:proofErr w:type="spellStart"/>
+      <w:r>
+        <w:rPr>
+          <w:rFonts w:ascii="Consolas" w:hAnsi="Consolas" w:cs="Consolas"/>
+          <w:color w:val="000000"/>
+          <w:sz w:val="19"/>
+          <w:szCs w:val="19"/>
+          <w:highlight w:val="white"/>
+        </w:rPr>
+        <w:t>SearchValue</w:t>
+      </w:r>
+      <w:proofErr w:type="spellEnd"/>
+      <w:r>
+        <w:rPr>
+          <w:rFonts w:ascii="Consolas" w:hAnsi="Consolas" w:cs="Consolas"/>
+          <w:color w:val="000000"/>
+          <w:sz w:val="19"/>
+          <w:szCs w:val="19"/>
+          <w:highlight w:val="white"/>
+        </w:rPr>
+        <w:t xml:space="preserve"> </w:t>
+      </w:r>
+      <w:proofErr w:type="spellStart"/>
+      <w:r>
+        <w:rPr>
+          <w:rFonts w:ascii="Consolas" w:hAnsi="Consolas" w:cs="Consolas"/>
+          <w:color w:val="0000FF"/>
+          <w:sz w:val="19"/>
+          <w:szCs w:val="19"/>
+          <w:highlight w:val="white"/>
+        </w:rPr>
+        <w:t>varchar</w:t>
+      </w:r>
+      <w:proofErr w:type="spellEnd"/>
+      <w:r>
+        <w:rPr>
+          <w:rFonts w:ascii="Consolas" w:hAnsi="Consolas" w:cs="Consolas"/>
+          <w:color w:val="808080"/>
+          <w:sz w:val="19"/>
+          <w:szCs w:val="19"/>
+          <w:highlight w:val="white"/>
+        </w:rPr>
+        <w:t>(</w:t>
+      </w:r>
+      <w:r>
+        <w:rPr>
+          <w:rFonts w:ascii="Consolas" w:hAnsi="Consolas" w:cs="Consolas"/>
+          <w:color w:val="000000"/>
+          <w:sz w:val="19"/>
+          <w:szCs w:val="19"/>
+          <w:highlight w:val="white"/>
+        </w:rPr>
+        <w:t>100</w:t>
+      </w:r>
+      <w:r>
+        <w:rPr>
+          <w:rFonts w:ascii="Consolas" w:hAnsi="Consolas" w:cs="Consolas"/>
+          <w:color w:val="808080"/>
+          <w:sz w:val="19"/>
+          <w:szCs w:val="19"/>
+          <w:highlight w:val="white"/>
+        </w:rPr>
+        <w:t>)</w:t>
+      </w:r>
+      <w:r>
+        <w:rPr>
+          <w:rFonts w:ascii="Consolas" w:hAnsi="Consolas" w:cs="Consolas"/>
+          <w:color w:val="000000"/>
+          <w:sz w:val="19"/>
+          <w:szCs w:val="19"/>
+          <w:highlight w:val="white"/>
+        </w:rPr>
+        <w:t xml:space="preserve"> </w:t>
+      </w:r>
+      <w:r>
+        <w:rPr>
+          <w:rFonts w:ascii="Consolas" w:hAnsi="Consolas" w:cs="Consolas"/>
+          <w:color w:val="0000FF"/>
+          <w:sz w:val="19"/>
+          <w:szCs w:val="19"/>
+          <w:highlight w:val="white"/>
+        </w:rPr>
+        <w:t>as</w:t>
+      </w:r>
+    </w:p>
+    <w:p>
+      <w:pPr>
+        <w:autoSpaceDE w:val="0"/>
+        <w:autoSpaceDN w:val="0"/>
+        <w:adjustRightInd w:val="0"/>
+        <w:spacing w:after="0" w:line="240" w:lineRule="auto"/>
+        <w:rPr>
+          <w:rFonts w:ascii="Consolas" w:hAnsi="Consolas" w:cs="Consolas"/>
+          <w:color w:val="000000"/>
+          <w:sz w:val="19"/>
+          <w:szCs w:val="19"/>
+          <w:highlight w:val="white"/>
+        </w:rPr>
+      </w:pPr>
+      <w:r>
+        <w:rPr>
+          <w:rFonts w:ascii="Consolas" w:hAnsi="Consolas" w:cs="Consolas"/>
+          <w:color w:val="0000FF"/>
+          <w:sz w:val="19"/>
+          <w:szCs w:val="19"/>
+          <w:highlight w:val="white"/>
+        </w:rPr>
+        <w:t>begin</w:t>
+      </w:r>
+    </w:p>
+    <w:p>
+      <w:pPr>
+        <w:autoSpaceDE w:val="0"/>
+        <w:autoSpaceDN w:val="0"/>
+        <w:adjustRightInd w:val="0"/>
+        <w:spacing w:after="0" w:line="240" w:lineRule="auto"/>
+        <w:rPr>
+          <w:rFonts w:ascii="Consolas" w:hAnsi="Consolas" w:cs="Consolas"/>
+          <w:color w:val="000000"/>
+          <w:sz w:val="19"/>
+          <w:szCs w:val="19"/>
+          <w:highlight w:val="white"/>
+        </w:rPr>
+      </w:pPr>
+      <w:r>
+        <w:rPr>
+          <w:rFonts w:ascii="Consolas" w:hAnsi="Consolas" w:cs="Consolas"/>
+          <w:color w:val="0000FF"/>
+          <w:sz w:val="19"/>
+          <w:szCs w:val="19"/>
+          <w:highlight w:val="white"/>
+        </w:rPr>
+        <w:t>declare</w:t>
+      </w:r>
+      <w:r>
+        <w:rPr>
+          <w:rFonts w:ascii="Consolas" w:hAnsi="Consolas" w:cs="Consolas"/>
+          <w:color w:val="000000"/>
+          <w:sz w:val="19"/>
+          <w:szCs w:val="19"/>
+          <w:highlight w:val="white"/>
+        </w:rPr>
+        <w:t xml:space="preserve"> @</w:t>
+      </w:r>
+      <w:proofErr w:type="spellStart"/>
+      <w:r>
+        <w:rPr>
+          <w:rFonts w:ascii="Consolas" w:hAnsi="Consolas" w:cs="Consolas"/>
+          <w:color w:val="000000"/>
+          <w:sz w:val="19"/>
+          <w:szCs w:val="19"/>
+          <w:highlight w:val="white"/>
+        </w:rPr>
+        <w:t>sql</w:t>
+      </w:r>
+      <w:proofErr w:type="spellEnd"/>
+      <w:r>
+        <w:rPr>
+          <w:rFonts w:ascii="Consolas" w:hAnsi="Consolas" w:cs="Consolas"/>
+          <w:color w:val="000000"/>
+          <w:sz w:val="19"/>
+          <w:szCs w:val="19"/>
+          <w:highlight w:val="white"/>
+        </w:rPr>
+        <w:t xml:space="preserve"> </w:t>
+      </w:r>
+      <w:proofErr w:type="spellStart"/>
+      <w:r>
+        <w:rPr>
+          <w:rFonts w:ascii="Consolas" w:hAnsi="Consolas" w:cs="Consolas"/>
+          <w:color w:val="0000FF"/>
+          <w:sz w:val="19"/>
+          <w:szCs w:val="19"/>
+          <w:highlight w:val="white"/>
+        </w:rPr>
+        <w:t>nvarchar</w:t>
+      </w:r>
+      <w:proofErr w:type="spellEnd"/>
+      <w:r>
+        <w:rPr>
+          <w:rFonts w:ascii="Consolas" w:hAnsi="Consolas" w:cs="Consolas"/>
+          <w:color w:val="808080"/>
+          <w:sz w:val="19"/>
+          <w:szCs w:val="19"/>
+          <w:highlight w:val="white"/>
+        </w:rPr>
+        <w:t>(</w:t>
+      </w:r>
+      <w:r>
+        <w:rPr>
+          <w:rFonts w:ascii="Consolas" w:hAnsi="Consolas" w:cs="Consolas"/>
+          <w:color w:val="FF00FF"/>
+          <w:sz w:val="19"/>
+          <w:szCs w:val="19"/>
+          <w:highlight w:val="white"/>
+        </w:rPr>
+        <w:t>max</w:t>
+      </w:r>
+      <w:r>
+        <w:rPr>
+          <w:rFonts w:ascii="Consolas" w:hAnsi="Consolas" w:cs="Consolas"/>
+          <w:color w:val="808080"/>
+          <w:sz w:val="19"/>
+          <w:szCs w:val="19"/>
+          <w:highlight w:val="white"/>
+        </w:rPr>
+        <w:t>);</w:t>
+      </w:r>
+    </w:p>
+    <w:p>
+      <w:pPr>
+        <w:autoSpaceDE w:val="0"/>
+        <w:autoSpaceDN w:val="0"/>
+        <w:adjustRightInd w:val="0"/>
+        <w:spacing w:after="0" w:line="240" w:lineRule="auto"/>
+        <w:rPr>
+          <w:rFonts w:ascii="Consolas" w:hAnsi="Consolas" w:cs="Consolas"/>
+          <w:color w:val="000000"/>
+          <w:sz w:val="19"/>
+          <w:szCs w:val="19"/>
+          <w:highlight w:val="white"/>
+        </w:rPr>
+      </w:pPr>
+      <w:r>
+        <w:rPr>
+          <w:rFonts w:ascii="Consolas" w:hAnsi="Consolas" w:cs="Consolas"/>
+          <w:color w:val="0000FF"/>
+          <w:sz w:val="19"/>
+          <w:szCs w:val="19"/>
+          <w:highlight w:val="white"/>
+        </w:rPr>
+        <w:t>set</w:t>
+      </w:r>
+      <w:r>
+        <w:rPr>
+          <w:rFonts w:ascii="Consolas" w:hAnsi="Consolas" w:cs="Consolas"/>
+          <w:color w:val="000000"/>
+          <w:sz w:val="19"/>
+          <w:szCs w:val="19"/>
+          <w:highlight w:val="white"/>
+        </w:rPr>
+        <w:t xml:space="preserve"> @</w:t>
+      </w:r>
+      <w:proofErr w:type="spellStart"/>
+      <w:r>
+        <w:rPr>
+          <w:rFonts w:ascii="Consolas" w:hAnsi="Consolas" w:cs="Consolas"/>
+          <w:color w:val="000000"/>
+          <w:sz w:val="19"/>
+          <w:szCs w:val="19"/>
+          <w:highlight w:val="white"/>
+        </w:rPr>
+        <w:t>sql</w:t>
+      </w:r>
+      <w:proofErr w:type="spellEnd"/>
+      <w:r>
+        <w:rPr>
+          <w:rFonts w:ascii="Consolas" w:hAnsi="Consolas" w:cs="Consolas"/>
+          <w:color w:val="000000"/>
+          <w:sz w:val="19"/>
+          <w:szCs w:val="19"/>
+          <w:highlight w:val="white"/>
+        </w:rPr>
+        <w:t xml:space="preserve"> </w:t>
+      </w:r>
+      <w:r>
+        <w:rPr>
+          <w:rFonts w:ascii="Consolas" w:hAnsi="Consolas" w:cs="Consolas"/>
+          <w:color w:val="808080"/>
+          <w:sz w:val="19"/>
+          <w:szCs w:val="19"/>
+          <w:highlight w:val="white"/>
+        </w:rPr>
+        <w:t>=</w:t>
+      </w:r>
+      <w:r>
+        <w:rPr>
+          <w:rFonts w:ascii="Consolas" w:hAnsi="Consolas" w:cs="Consolas"/>
+          <w:color w:val="000000"/>
+          <w:sz w:val="19"/>
+          <w:szCs w:val="19"/>
+          <w:highlight w:val="white"/>
+        </w:rPr>
+        <w:t xml:space="preserve"> </w:t>
+      </w:r>
+      <w:r>
+        <w:rPr>
+          <w:rFonts w:ascii="Consolas" w:hAnsi="Consolas" w:cs="Consolas"/>
+          <w:color w:val="FF0000"/>
+          <w:sz w:val="19"/>
+          <w:szCs w:val="19"/>
+          <w:highlight w:val="white"/>
+        </w:rPr>
+        <w:t xml:space="preserve">'SELECT id, </w:t>
+      </w:r>
+      <w:proofErr w:type="spellStart"/>
+      <w:r>
+        <w:rPr>
+          <w:rFonts w:ascii="Consolas" w:hAnsi="Consolas" w:cs="Consolas"/>
+          <w:color w:val="FF0000"/>
+          <w:sz w:val="19"/>
+          <w:szCs w:val="19"/>
+          <w:highlight w:val="white"/>
+        </w:rPr>
+        <w:t>op_name</w:t>
+      </w:r>
+      <w:proofErr w:type="spellEnd"/>
+      <w:r>
+        <w:rPr>
+          <w:rFonts w:ascii="Consolas" w:hAnsi="Consolas" w:cs="Consolas"/>
+          <w:color w:val="FF0000"/>
+          <w:sz w:val="19"/>
+          <w:szCs w:val="19"/>
+          <w:highlight w:val="white"/>
+        </w:rPr>
+        <w:t xml:space="preserve">, </w:t>
+      </w:r>
+      <w:proofErr w:type="spellStart"/>
+      <w:r>
+        <w:rPr>
+          <w:rFonts w:ascii="Consolas" w:hAnsi="Consolas" w:cs="Consolas"/>
+          <w:color w:val="FF0000"/>
+          <w:sz w:val="19"/>
+          <w:szCs w:val="19"/>
+          <w:highlight w:val="white"/>
+        </w:rPr>
+        <w:t>op_description</w:t>
+      </w:r>
+      <w:proofErr w:type="spellEnd"/>
+      <w:r>
+        <w:rPr>
+          <w:rFonts w:ascii="Consolas" w:hAnsi="Consolas" w:cs="Consolas"/>
+          <w:color w:val="FF0000"/>
+          <w:sz w:val="19"/>
+          <w:szCs w:val="19"/>
+          <w:highlight w:val="white"/>
+        </w:rPr>
+        <w:t xml:space="preserve">, </w:t>
+      </w:r>
+      <w:proofErr w:type="spellStart"/>
+      <w:r>
+        <w:rPr>
+          <w:rFonts w:ascii="Consolas" w:hAnsi="Consolas" w:cs="Consolas"/>
+          <w:color w:val="FF0000"/>
+          <w:sz w:val="19"/>
+          <w:szCs w:val="19"/>
+          <w:highlight w:val="white"/>
+        </w:rPr>
+        <w:t>op_value</w:t>
+      </w:r>
+      <w:proofErr w:type="spellEnd"/>
+      <w:r>
+        <w:rPr>
+          <w:rFonts w:ascii="Consolas" w:hAnsi="Consolas" w:cs="Consolas"/>
+          <w:color w:val="FF0000"/>
+          <w:sz w:val="19"/>
+          <w:szCs w:val="19"/>
+          <w:highlight w:val="white"/>
+        </w:rPr>
+        <w:t xml:space="preserve"> from Options'</w:t>
+      </w:r>
+      <w:r>
+        <w:rPr>
+          <w:rFonts w:ascii="Consolas" w:hAnsi="Consolas" w:cs="Consolas"/>
+          <w:color w:val="808080"/>
+          <w:sz w:val="19"/>
+          <w:szCs w:val="19"/>
+          <w:highlight w:val="white"/>
+        </w:rPr>
+        <w:t>;</w:t>
+      </w:r>
+    </w:p>
+    <w:p>
+      <w:pPr>
+        <w:autoSpaceDE w:val="0"/>
+        <w:autoSpaceDN w:val="0"/>
+        <w:adjustRightInd w:val="0"/>
+        <w:spacing w:after="0" w:line="240" w:lineRule="auto"/>
+        <w:rPr>
+          <w:rFonts w:ascii="Consolas" w:hAnsi="Consolas" w:cs="Consolas"/>
+          <w:color w:val="000000"/>
+          <w:sz w:val="19"/>
+          <w:szCs w:val="19"/>
+          <w:highlight w:val="white"/>
+        </w:rPr>
+      </w:pPr>
+      <w:r>
+        <w:rPr>
+          <w:rFonts w:ascii="Consolas" w:hAnsi="Consolas" w:cs="Consolas"/>
+          <w:color w:val="0000FF"/>
+          <w:sz w:val="19"/>
+          <w:szCs w:val="19"/>
+          <w:highlight w:val="white"/>
+        </w:rPr>
+        <w:t>if</w:t>
+      </w:r>
+      <w:r>
+        <w:rPr>
+          <w:rFonts w:ascii="Consolas" w:hAnsi="Consolas" w:cs="Consolas"/>
+          <w:color w:val="808080"/>
+          <w:sz w:val="19"/>
+          <w:szCs w:val="19"/>
+          <w:highlight w:val="white"/>
+        </w:rPr>
+        <w:t>(</w:t>
+      </w:r>
+      <w:r>
+        <w:rPr>
+          <w:rFonts w:ascii="Consolas" w:hAnsi="Consolas" w:cs="Consolas"/>
+          <w:color w:val="000000"/>
+          <w:sz w:val="19"/>
+          <w:szCs w:val="19"/>
+          <w:highlight w:val="white"/>
+        </w:rPr>
+        <w:t>@</w:t>
+      </w:r>
+      <w:proofErr w:type="spellStart"/>
+      <w:r>
+        <w:rPr>
+          <w:rFonts w:ascii="Consolas" w:hAnsi="Consolas" w:cs="Consolas"/>
+          <w:color w:val="000000"/>
+          <w:sz w:val="19"/>
+          <w:szCs w:val="19"/>
+          <w:highlight w:val="white"/>
+        </w:rPr>
+        <w:t>SearchBy</w:t>
+      </w:r>
+      <w:proofErr w:type="spellEnd"/>
+      <w:r>
+        <w:rPr>
+          <w:rFonts w:ascii="Consolas" w:hAnsi="Consolas" w:cs="Consolas"/>
+          <w:color w:val="000000"/>
+          <w:sz w:val="19"/>
+          <w:szCs w:val="19"/>
+          <w:highlight w:val="white"/>
+        </w:rPr>
+        <w:t xml:space="preserve"> </w:t>
+      </w:r>
+      <w:r>
+        <w:rPr>
+          <w:rFonts w:ascii="Consolas" w:hAnsi="Consolas" w:cs="Consolas"/>
+          <w:color w:val="808080"/>
+          <w:sz w:val="19"/>
+          <w:szCs w:val="19"/>
+          <w:highlight w:val="white"/>
+        </w:rPr>
+        <w:t>&lt;&gt;</w:t>
+      </w:r>
+      <w:r>
+        <w:rPr>
+          <w:rFonts w:ascii="Consolas" w:hAnsi="Consolas" w:cs="Consolas"/>
+          <w:color w:val="000000"/>
+          <w:sz w:val="19"/>
+          <w:szCs w:val="19"/>
+          <w:highlight w:val="white"/>
+        </w:rPr>
+        <w:t xml:space="preserve"> </w:t>
+      </w:r>
+      <w:r>
+        <w:rPr>
+          <w:rFonts w:ascii="Consolas" w:hAnsi="Consolas" w:cs="Consolas"/>
+          <w:color w:val="FF0000"/>
+          <w:sz w:val="19"/>
+          <w:szCs w:val="19"/>
+          <w:highlight w:val="white"/>
+        </w:rPr>
+        <w:t>'All'</w:t>
+      </w:r>
+      <w:r>
+        <w:rPr>
+          <w:rFonts w:ascii="Consolas" w:hAnsi="Consolas" w:cs="Consolas"/>
+          <w:color w:val="808080"/>
+          <w:sz w:val="19"/>
+          <w:szCs w:val="19"/>
+          <w:highlight w:val="white"/>
+        </w:rPr>
+        <w:t>)</w:t>
+      </w:r>
+    </w:p>
+    <w:p>
+      <w:pPr>
+        <w:autoSpaceDE w:val="0"/>
+        <w:autoSpaceDN w:val="0"/>
+        <w:adjustRightInd w:val="0"/>
+        <w:spacing w:after="0" w:line="240" w:lineRule="auto"/>
+        <w:rPr>
+          <w:rFonts w:ascii="Consolas" w:hAnsi="Consolas" w:cs="Consolas"/>
+          <w:color w:val="000000"/>
+          <w:sz w:val="19"/>
+          <w:szCs w:val="19"/>
+          <w:highlight w:val="white"/>
+        </w:rPr>
+      </w:pPr>
+      <w:r>
+        <w:rPr>
+          <w:rFonts w:ascii="Consolas" w:hAnsi="Consolas" w:cs="Consolas"/>
+          <w:color w:val="0000FF"/>
+          <w:sz w:val="19"/>
+          <w:szCs w:val="19"/>
+          <w:highlight w:val="white"/>
+        </w:rPr>
+        <w:t>begin</w:t>
+      </w:r>
+    </w:p>
+    <w:p>
+      <w:pPr>
+        <w:autoSpaceDE w:val="0"/>
+        <w:autoSpaceDN w:val="0"/>
+        <w:adjustRightInd w:val="0"/>
+        <w:spacing w:after="0" w:line="240" w:lineRule="auto"/>
+        <w:rPr>
+          <w:rFonts w:ascii="Consolas" w:hAnsi="Consolas" w:cs="Consolas"/>
+          <w:color w:val="000000"/>
+          <w:sz w:val="19"/>
+          <w:szCs w:val="19"/>
+          <w:highlight w:val="white"/>
+        </w:rPr>
+      </w:pPr>
+      <w:r>
+        <w:rPr>
+          <w:rFonts w:ascii="Consolas" w:hAnsi="Consolas" w:cs="Consolas"/>
+          <w:color w:val="0000FF"/>
+          <w:sz w:val="19"/>
+          <w:szCs w:val="19"/>
+          <w:highlight w:val="white"/>
+        </w:rPr>
+        <w:t>set</w:t>
+      </w:r>
+      <w:r>
+        <w:rPr>
+          <w:rFonts w:ascii="Consolas" w:hAnsi="Consolas" w:cs="Consolas"/>
+          <w:color w:val="000000"/>
+          <w:sz w:val="19"/>
+          <w:szCs w:val="19"/>
+          <w:highlight w:val="white"/>
+        </w:rPr>
+        <w:t xml:space="preserve"> @</w:t>
+      </w:r>
+      <w:proofErr w:type="spellStart"/>
+      <w:r>
+        <w:rPr>
+          <w:rFonts w:ascii="Consolas" w:hAnsi="Consolas" w:cs="Consolas"/>
+          <w:color w:val="000000"/>
+          <w:sz w:val="19"/>
+          <w:szCs w:val="19"/>
+          <w:highlight w:val="white"/>
+        </w:rPr>
+        <w:t>sql</w:t>
+      </w:r>
+      <w:proofErr w:type="spellEnd"/>
+      <w:r>
+        <w:rPr>
+          <w:rFonts w:ascii="Consolas" w:hAnsi="Consolas" w:cs="Consolas"/>
+          <w:color w:val="000000"/>
+          <w:sz w:val="19"/>
+          <w:szCs w:val="19"/>
+          <w:highlight w:val="white"/>
+        </w:rPr>
+        <w:t xml:space="preserve"> </w:t>
+      </w:r>
+      <w:r>
+        <w:rPr>
+          <w:rFonts w:ascii="Consolas" w:hAnsi="Consolas" w:cs="Consolas"/>
+          <w:color w:val="808080"/>
+          <w:sz w:val="19"/>
+          <w:szCs w:val="19"/>
+          <w:highlight w:val="white"/>
+        </w:rPr>
+        <w:t>=</w:t>
+      </w:r>
+      <w:r>
+        <w:rPr>
+          <w:rFonts w:ascii="Consolas" w:hAnsi="Consolas" w:cs="Consolas"/>
+          <w:color w:val="000000"/>
+          <w:sz w:val="19"/>
+          <w:szCs w:val="19"/>
+          <w:highlight w:val="white"/>
+        </w:rPr>
+        <w:t xml:space="preserve"> @</w:t>
+      </w:r>
+      <w:proofErr w:type="spellStart"/>
+      <w:r>
+        <w:rPr>
+          <w:rFonts w:ascii="Consolas" w:hAnsi="Consolas" w:cs="Consolas"/>
+          <w:color w:val="000000"/>
+          <w:sz w:val="19"/>
+          <w:szCs w:val="19"/>
+          <w:highlight w:val="white"/>
+        </w:rPr>
+        <w:t>sql</w:t>
+      </w:r>
+      <w:proofErr w:type="spellEnd"/>
+      <w:r>
+        <w:rPr>
+          <w:rFonts w:ascii="Consolas" w:hAnsi="Consolas" w:cs="Consolas"/>
+          <w:color w:val="000000"/>
+          <w:sz w:val="19"/>
+          <w:szCs w:val="19"/>
+          <w:highlight w:val="white"/>
+        </w:rPr>
+        <w:t xml:space="preserve"> </w:t>
+      </w:r>
+      <w:r>
+        <w:rPr>
+          <w:rFonts w:ascii="Consolas" w:hAnsi="Consolas" w:cs="Consolas"/>
+          <w:color w:val="808080"/>
+          <w:sz w:val="19"/>
+          <w:szCs w:val="19"/>
+          <w:highlight w:val="white"/>
+        </w:rPr>
+        <w:t>+</w:t>
+      </w:r>
+      <w:r>
+        <w:rPr>
+          <w:rFonts w:ascii="Consolas" w:hAnsi="Consolas" w:cs="Consolas"/>
+          <w:color w:val="000000"/>
+          <w:sz w:val="19"/>
+          <w:szCs w:val="19"/>
+          <w:highlight w:val="white"/>
+        </w:rPr>
+        <w:t xml:space="preserve"> </w:t>
+      </w:r>
+      <w:r>
+        <w:rPr>
+          <w:rFonts w:ascii="Consolas" w:hAnsi="Consolas" w:cs="Consolas"/>
+          <w:color w:val="FF0000"/>
+          <w:sz w:val="19"/>
+          <w:szCs w:val="19"/>
+          <w:highlight w:val="white"/>
+        </w:rPr>
+        <w:t>' WHERE '</w:t>
+      </w:r>
+      <w:r>
+        <w:rPr>
+          <w:rFonts w:ascii="Consolas" w:hAnsi="Consolas" w:cs="Consolas"/>
+          <w:color w:val="000000"/>
+          <w:sz w:val="19"/>
+          <w:szCs w:val="19"/>
+          <w:highlight w:val="white"/>
+        </w:rPr>
+        <w:t xml:space="preserve"> </w:t>
+      </w:r>
+      <w:r>
+        <w:rPr>
+          <w:rFonts w:ascii="Consolas" w:hAnsi="Consolas" w:cs="Consolas"/>
+          <w:color w:val="808080"/>
+          <w:sz w:val="19"/>
+          <w:szCs w:val="19"/>
+          <w:highlight w:val="white"/>
+        </w:rPr>
+        <w:t>+</w:t>
+      </w:r>
+      <w:r>
+        <w:rPr>
+          <w:rFonts w:ascii="Consolas" w:hAnsi="Consolas" w:cs="Consolas"/>
+          <w:color w:val="000000"/>
+          <w:sz w:val="19"/>
+          <w:szCs w:val="19"/>
+          <w:highlight w:val="white"/>
+        </w:rPr>
+        <w:t xml:space="preserve"> @</w:t>
+      </w:r>
+      <w:proofErr w:type="spellStart"/>
+      <w:r>
+        <w:rPr>
+          <w:rFonts w:ascii="Consolas" w:hAnsi="Consolas" w:cs="Consolas"/>
+          <w:color w:val="000000"/>
+          <w:sz w:val="19"/>
+          <w:szCs w:val="19"/>
+          <w:highlight w:val="white"/>
+        </w:rPr>
+        <w:t>SearchBy</w:t>
+      </w:r>
+      <w:proofErr w:type="spellEnd"/>
+      <w:r>
+        <w:rPr>
+          <w:rFonts w:ascii="Consolas" w:hAnsi="Consolas" w:cs="Consolas"/>
+          <w:color w:val="000000"/>
+          <w:sz w:val="19"/>
+          <w:szCs w:val="19"/>
+          <w:highlight w:val="white"/>
+        </w:rPr>
+        <w:t xml:space="preserve"> </w:t>
+      </w:r>
+      <w:r>
+        <w:rPr>
+          <w:rFonts w:ascii="Consolas" w:hAnsi="Consolas" w:cs="Consolas"/>
+          <w:color w:val="808080"/>
+          <w:sz w:val="19"/>
+          <w:szCs w:val="19"/>
+          <w:highlight w:val="white"/>
+        </w:rPr>
+        <w:t>+</w:t>
+      </w:r>
+      <w:r>
+        <w:rPr>
+          <w:rFonts w:ascii="Consolas" w:hAnsi="Consolas" w:cs="Consolas"/>
+          <w:color w:val="000000"/>
+          <w:sz w:val="19"/>
+          <w:szCs w:val="19"/>
+          <w:highlight w:val="white"/>
+        </w:rPr>
+        <w:t xml:space="preserve"> </w:t>
+      </w:r>
+      <w:r>
+        <w:rPr>
+          <w:rFonts w:ascii="Consolas" w:hAnsi="Consolas" w:cs="Consolas"/>
+          <w:color w:val="FF0000"/>
+          <w:sz w:val="19"/>
+          <w:szCs w:val="19"/>
+          <w:highlight w:val="white"/>
+        </w:rPr>
+        <w:t>' LIKE '''</w:t>
+      </w:r>
+      <w:r>
+        <w:rPr>
+          <w:rFonts w:ascii="Consolas" w:hAnsi="Consolas" w:cs="Consolas"/>
+          <w:color w:val="000000"/>
+          <w:sz w:val="19"/>
+          <w:szCs w:val="19"/>
+          <w:highlight w:val="white"/>
+        </w:rPr>
+        <w:t xml:space="preserve"> </w:t>
+      </w:r>
+      <w:r>
+        <w:rPr>
+          <w:rFonts w:ascii="Consolas" w:hAnsi="Consolas" w:cs="Consolas"/>
+          <w:color w:val="808080"/>
+          <w:sz w:val="19"/>
+          <w:szCs w:val="19"/>
+          <w:highlight w:val="white"/>
+        </w:rPr>
+        <w:t>+</w:t>
+      </w:r>
+      <w:r>
+        <w:rPr>
+          <w:rFonts w:ascii="Consolas" w:hAnsi="Consolas" w:cs="Consolas"/>
+          <w:color w:val="000000"/>
+          <w:sz w:val="19"/>
+          <w:szCs w:val="19"/>
+          <w:highlight w:val="white"/>
+        </w:rPr>
+        <w:t xml:space="preserve"> @</w:t>
+      </w:r>
+      <w:proofErr w:type="spellStart"/>
+      <w:r>
+        <w:rPr>
+          <w:rFonts w:ascii="Consolas" w:hAnsi="Consolas" w:cs="Consolas"/>
+          <w:color w:val="000000"/>
+          <w:sz w:val="19"/>
+          <w:szCs w:val="19"/>
+          <w:highlight w:val="white"/>
+        </w:rPr>
+        <w:t>SearchValue</w:t>
+      </w:r>
+      <w:proofErr w:type="spellEnd"/>
+      <w:r>
+        <w:rPr>
+          <w:rFonts w:ascii="Consolas" w:hAnsi="Consolas" w:cs="Consolas"/>
+          <w:color w:val="000000"/>
+          <w:sz w:val="19"/>
+          <w:szCs w:val="19"/>
+          <w:highlight w:val="white"/>
+        </w:rPr>
+        <w:t xml:space="preserve"> </w:t>
+      </w:r>
+      <w:r>
+        <w:rPr>
+          <w:rFonts w:ascii="Consolas" w:hAnsi="Consolas" w:cs="Consolas"/>
+          <w:color w:val="808080"/>
+          <w:sz w:val="19"/>
+          <w:szCs w:val="19"/>
+          <w:highlight w:val="white"/>
+        </w:rPr>
+        <w:t>+</w:t>
+      </w:r>
+      <w:r>
+        <w:rPr>
+          <w:rFonts w:ascii="Consolas" w:hAnsi="Consolas" w:cs="Consolas"/>
+          <w:color w:val="000000"/>
+          <w:sz w:val="19"/>
+          <w:szCs w:val="19"/>
+          <w:highlight w:val="white"/>
+        </w:rPr>
+        <w:t xml:space="preserve"> </w:t>
+      </w:r>
+      <w:r>
+        <w:rPr>
+          <w:rFonts w:ascii="Consolas" w:hAnsi="Consolas" w:cs="Consolas"/>
+          <w:color w:val="FF0000"/>
+          <w:sz w:val="19"/>
+          <w:szCs w:val="19"/>
+          <w:highlight w:val="white"/>
+        </w:rPr>
+        <w:t>'%'''</w:t>
+      </w:r>
+      <w:r>
+        <w:rPr>
+          <w:rFonts w:ascii="Consolas" w:hAnsi="Consolas" w:cs="Consolas"/>
+          <w:color w:val="808080"/>
+          <w:sz w:val="19"/>
+          <w:szCs w:val="19"/>
+          <w:highlight w:val="white"/>
+        </w:rPr>
+        <w:t>;</w:t>
+      </w:r>
+    </w:p>
+    <w:p>
+      <w:pPr>
+        <w:autoSpaceDE w:val="0"/>
+        <w:autoSpaceDN w:val="0"/>
+        <w:adjustRightInd w:val="0"/>
+        <w:spacing w:after="0" w:line="240" w:lineRule="auto"/>
+        <w:rPr>
+          <w:rFonts w:ascii="Consolas" w:hAnsi="Consolas" w:cs="Consolas"/>
+          <w:color w:val="000000"/>
+          <w:sz w:val="19"/>
+          <w:szCs w:val="19"/>
+          <w:highlight w:val="white"/>
+        </w:rPr>
+      </w:pPr>
+      <w:r>
+        <w:rPr>
+          <w:rFonts w:ascii="Consolas" w:hAnsi="Consolas" w:cs="Consolas"/>
+          <w:color w:val="0000FF"/>
+          <w:sz w:val="19"/>
+          <w:szCs w:val="19"/>
+          <w:highlight w:val="white"/>
+        </w:rPr>
+        <w:t>end</w:t>
+      </w:r>
+    </w:p>
+    <w:p>
+      <w:pPr>
+        <w:autoSpaceDE w:val="0"/>
+        <w:autoSpaceDN w:val="0"/>
+        <w:adjustRightInd w:val="0"/>
+        <w:spacing w:after="0" w:line="240" w:lineRule="auto"/>
+        <w:rPr>
+          <w:rFonts w:ascii="Consolas" w:hAnsi="Consolas" w:cs="Consolas"/>
+          <w:color w:val="000000"/>
+          <w:sz w:val="19"/>
+          <w:szCs w:val="19"/>
+          <w:highlight w:val="white"/>
+        </w:rPr>
+      </w:pPr>
+      <w:r>
+        <w:rPr>
+          <w:rFonts w:ascii="Consolas" w:hAnsi="Consolas" w:cs="Consolas"/>
+          <w:color w:val="0000FF"/>
+          <w:sz w:val="19"/>
+          <w:szCs w:val="19"/>
+          <w:highlight w:val="white"/>
+        </w:rPr>
+        <w:t>exec</w:t>
+      </w:r>
+      <w:r>
+        <w:rPr>
+          <w:rFonts w:ascii="Consolas" w:hAnsi="Consolas" w:cs="Consolas"/>
+          <w:color w:val="808080"/>
+          <w:sz w:val="19"/>
+          <w:szCs w:val="19"/>
+          <w:highlight w:val="white"/>
+        </w:rPr>
+        <w:t>(</w:t>
+      </w:r>
+      <w:r>
+        <w:rPr>
+          <w:rFonts w:ascii="Consolas" w:hAnsi="Consolas" w:cs="Consolas"/>
+          <w:color w:val="000000"/>
+          <w:sz w:val="19"/>
+          <w:szCs w:val="19"/>
+          <w:highlight w:val="white"/>
+        </w:rPr>
+        <w:t>@</w:t>
+      </w:r>
+      <w:proofErr w:type="spellStart"/>
+      <w:r>
+        <w:rPr>
+          <w:rFonts w:ascii="Consolas" w:hAnsi="Consolas" w:cs="Consolas"/>
+          <w:color w:val="000000"/>
+          <w:sz w:val="19"/>
+          <w:szCs w:val="19"/>
+          <w:highlight w:val="white"/>
+        </w:rPr>
+        <w:t>sql</w:t>
+      </w:r>
+      <w:proofErr w:type="spellEnd"/>
+      <w:r>
+        <w:rPr>
+          <w:rFonts w:ascii="Consolas" w:hAnsi="Consolas" w:cs="Consolas"/>
+          <w:color w:val="808080"/>
+          <w:sz w:val="19"/>
+          <w:szCs w:val="19"/>
+          <w:highlight w:val="white"/>
+        </w:rPr>
+        <w:t>);</w:t>
+      </w:r>
+    </w:p>
+    <w:p>
+      <w:pPr>
+        <w:autoSpaceDE w:val="0"/>
+        <w:autoSpaceDN w:val="0"/>
+        <w:adjustRightInd w:val="0"/>
+        <w:spacing w:after="0" w:line="240" w:lineRule="auto"/>
+        <w:rPr>
+          <w:rFonts w:ascii="Consolas" w:hAnsi="Consolas" w:cs="Consolas"/>
+          <w:color w:val="000000"/>
+          <w:sz w:val="19"/>
+          <w:szCs w:val="19"/>
+          <w:highlight w:val="white"/>
+        </w:rPr>
+      </w:pPr>
+      <w:r>
+        <w:rPr>
+          <w:rFonts w:ascii="Consolas" w:hAnsi="Consolas" w:cs="Consolas"/>
+          <w:color w:val="0000FF"/>
+          <w:sz w:val="19"/>
+          <w:szCs w:val="19"/>
+          <w:highlight w:val="white"/>
+        </w:rPr>
+        <w:t>end</w:t>
+      </w:r>
+    </w:p>
+    <w:p>
+      <w:pPr>
+        <w:autoSpaceDE w:val="0"/>
+        <w:autoSpaceDN w:val="0"/>
+        <w:adjustRightInd w:val="0"/>
+        <w:spacing w:after="0" w:line="240" w:lineRule="auto"/>
+        <w:rPr>
+          <w:rFonts w:ascii="Consolas" w:hAnsi="Consolas" w:cs="Consolas"/>
+          <w:color w:val="000000"/>
+          <w:sz w:val="19"/>
+          <w:szCs w:val="19"/>
+          <w:highlight w:val="white"/>
+        </w:rPr>
+      </w:pPr>
+    </w:p>
+    <w:p>
+      <w:r>
+        <w:br w:type="page"/>
+      </w:r>
+    </w:p>
+    <w:p>
+      <w:pPr>
+        <w:autoSpaceDE w:val="0"/>
+        <w:autoSpaceDN w:val="0"/>
+        <w:adjustRightInd w:val="0"/>
+        <w:spacing w:after="0" w:line="240" w:lineRule="auto"/>
+        <w:rPr>
+          <w:rFonts w:ascii="Consolas" w:hAnsi="Consolas" w:cs="Consolas"/>
+          <w:color w:val="000000"/>
+          <w:sz w:val="19"/>
+          <w:szCs w:val="19"/>
+          <w:highlight w:val="white"/>
+        </w:rPr>
+      </w:pPr>
+      <w:r>
+        <w:rPr>
+          <w:rFonts w:ascii="Consolas" w:hAnsi="Consolas" w:cs="Consolas"/>
+          <w:color w:val="0000FF"/>
+          <w:sz w:val="19"/>
+          <w:szCs w:val="19"/>
+          <w:highlight w:val="white"/>
+        </w:rPr>
+        <w:lastRenderedPageBreak/>
+        <w:t>USE</w:t>
+      </w:r>
+      <w:r>
+        <w:rPr>
+          <w:rFonts w:ascii="Consolas" w:hAnsi="Consolas" w:cs="Consolas"/>
+          <w:color w:val="000000"/>
+          <w:sz w:val="19"/>
+          <w:szCs w:val="19"/>
+          <w:highlight w:val="white"/>
+        </w:rPr>
+        <w:t xml:space="preserve"> [</w:t>
+      </w:r>
+      <w:proofErr w:type="spellStart"/>
+      <w:r>
+        <w:rPr>
+          <w:rFonts w:ascii="Consolas" w:hAnsi="Consolas" w:cs="Consolas"/>
+          <w:color w:val="000000"/>
+          <w:sz w:val="19"/>
+          <w:szCs w:val="19"/>
+          <w:highlight w:val="white"/>
+        </w:rPr>
+        <w:t>hospitalERP_db</w:t>
+      </w:r>
+      <w:proofErr w:type="spellEnd"/>
+      <w:r>
+        <w:rPr>
+          <w:rFonts w:ascii="Consolas" w:hAnsi="Consolas" w:cs="Consolas"/>
+          <w:color w:val="000000"/>
+          <w:sz w:val="19"/>
+          <w:szCs w:val="19"/>
+          <w:highlight w:val="white"/>
+        </w:rPr>
+        <w:t>]</w:t>
+      </w:r>
+    </w:p>
+    <w:p>
+      <w:pPr>
+        <w:autoSpaceDE w:val="0"/>
+        <w:autoSpaceDN w:val="0"/>
+        <w:adjustRightInd w:val="0"/>
+        <w:spacing w:after="0" w:line="240" w:lineRule="auto"/>
+        <w:rPr>
+          <w:rFonts w:ascii="Consolas" w:hAnsi="Consolas" w:cs="Consolas"/>
+          <w:color w:val="000000"/>
+          <w:sz w:val="19"/>
+          <w:szCs w:val="19"/>
+          <w:highlight w:val="white"/>
+        </w:rPr>
+      </w:pPr>
+      <w:r>
+        <w:rPr>
+          <w:rFonts w:ascii="Consolas" w:hAnsi="Consolas" w:cs="Consolas"/>
+          <w:color w:val="0000FF"/>
+          <w:sz w:val="19"/>
+          <w:szCs w:val="19"/>
+          <w:highlight w:val="white"/>
+        </w:rPr>
+        <w:t>GO</w:t>
+      </w:r>
+    </w:p>
+    <w:p>
+      <w:pPr>
+        <w:autoSpaceDE w:val="0"/>
+        <w:autoSpaceDN w:val="0"/>
+        <w:adjustRightInd w:val="0"/>
+        <w:spacing w:after="0" w:line="240" w:lineRule="auto"/>
+        <w:rPr>
+          <w:rFonts w:ascii="Consolas" w:hAnsi="Consolas" w:cs="Consolas"/>
+          <w:color w:val="000000"/>
+          <w:sz w:val="19"/>
+          <w:szCs w:val="19"/>
+          <w:highlight w:val="white"/>
+        </w:rPr>
+      </w:pPr>
+      <w:r>
+        <w:rPr>
+          <w:rFonts w:ascii="Consolas" w:hAnsi="Consolas" w:cs="Consolas"/>
+          <w:color w:val="008000"/>
+          <w:sz w:val="19"/>
+          <w:szCs w:val="19"/>
+          <w:highlight w:val="white"/>
+        </w:rPr>
+        <w:t xml:space="preserve">/****** Object:  </w:t>
+      </w:r>
+      <w:proofErr w:type="spellStart"/>
+      <w:r>
+        <w:rPr>
+          <w:rFonts w:ascii="Consolas" w:hAnsi="Consolas" w:cs="Consolas"/>
+          <w:color w:val="008000"/>
+          <w:sz w:val="19"/>
+          <w:szCs w:val="19"/>
+          <w:highlight w:val="white"/>
+        </w:rPr>
+        <w:t>StoredProcedure</w:t>
+      </w:r>
+      <w:proofErr w:type="spellEnd"/>
+      <w:r>
+        <w:rPr>
+          <w:rFonts w:ascii="Consolas" w:hAnsi="Consolas" w:cs="Consolas"/>
+          <w:color w:val="008000"/>
+          <w:sz w:val="19"/>
+          <w:szCs w:val="19"/>
+          <w:highlight w:val="white"/>
+        </w:rPr>
+        <w:t xml:space="preserve"> [</w:t>
+      </w:r>
+      <w:proofErr w:type="spellStart"/>
+      <w:r>
+        <w:rPr>
+          <w:rFonts w:ascii="Consolas" w:hAnsi="Consolas" w:cs="Consolas"/>
+          <w:color w:val="008000"/>
+          <w:sz w:val="19"/>
+          <w:szCs w:val="19"/>
+          <w:highlight w:val="white"/>
+        </w:rPr>
+        <w:t>dbo</w:t>
+      </w:r>
+      <w:proofErr w:type="spellEnd"/>
+      <w:r>
+        <w:rPr>
+          <w:rFonts w:ascii="Consolas" w:hAnsi="Consolas" w:cs="Consolas"/>
+          <w:color w:val="008000"/>
+          <w:sz w:val="19"/>
+          <w:szCs w:val="19"/>
+          <w:highlight w:val="white"/>
+        </w:rPr>
+        <w:t>].[</w:t>
+      </w:r>
+      <w:proofErr w:type="spellStart"/>
+      <w:r>
+        <w:rPr>
+          <w:rFonts w:ascii="Consolas" w:hAnsi="Consolas" w:cs="Consolas"/>
+          <w:color w:val="008000"/>
+          <w:sz w:val="19"/>
+          <w:szCs w:val="19"/>
+          <w:highlight w:val="white"/>
+        </w:rPr>
+        <w:t>uspOptions_Add</w:t>
+      </w:r>
+      <w:proofErr w:type="spellEnd"/>
+      <w:r>
+        <w:rPr>
+          <w:rFonts w:ascii="Consolas" w:hAnsi="Consolas" w:cs="Consolas"/>
+          <w:color w:val="008000"/>
+          <w:sz w:val="19"/>
+          <w:szCs w:val="19"/>
+          <w:highlight w:val="white"/>
+        </w:rPr>
+        <w:t>]    Script Date: 12/2/2017 2:35:11 AM ******/</w:t>
+      </w:r>
+    </w:p>
+    <w:p>
+      <w:pPr>
+        <w:autoSpaceDE w:val="0"/>
+        <w:autoSpaceDN w:val="0"/>
+        <w:adjustRightInd w:val="0"/>
+        <w:spacing w:after="0" w:line="240" w:lineRule="auto"/>
+        <w:rPr>
+          <w:rFonts w:ascii="Consolas" w:hAnsi="Consolas" w:cs="Consolas"/>
+          <w:color w:val="000000"/>
+          <w:sz w:val="19"/>
+          <w:szCs w:val="19"/>
+          <w:highlight w:val="white"/>
+        </w:rPr>
+      </w:pPr>
+      <w:r>
+        <w:rPr>
+          <w:rFonts w:ascii="Consolas" w:hAnsi="Consolas" w:cs="Consolas"/>
+          <w:color w:val="0000FF"/>
+          <w:sz w:val="19"/>
+          <w:szCs w:val="19"/>
+          <w:highlight w:val="white"/>
+        </w:rPr>
+        <w:t>SET</w:t>
+      </w:r>
+      <w:r>
+        <w:rPr>
+          <w:rFonts w:ascii="Consolas" w:hAnsi="Consolas" w:cs="Consolas"/>
+          <w:color w:val="000000"/>
+          <w:sz w:val="19"/>
+          <w:szCs w:val="19"/>
+          <w:highlight w:val="white"/>
+        </w:rPr>
+        <w:t xml:space="preserve"> </w:t>
+      </w:r>
+      <w:r>
+        <w:rPr>
+          <w:rFonts w:ascii="Consolas" w:hAnsi="Consolas" w:cs="Consolas"/>
+          <w:color w:val="0000FF"/>
+          <w:sz w:val="19"/>
+          <w:szCs w:val="19"/>
+          <w:highlight w:val="white"/>
+        </w:rPr>
+        <w:t>ANSI_NULLS</w:t>
+      </w:r>
+      <w:r>
+        <w:rPr>
+          <w:rFonts w:ascii="Consolas" w:hAnsi="Consolas" w:cs="Consolas"/>
+          <w:color w:val="000000"/>
+          <w:sz w:val="19"/>
+          <w:szCs w:val="19"/>
+          <w:highlight w:val="white"/>
+        </w:rPr>
+        <w:t xml:space="preserve"> </w:t>
+      </w:r>
+      <w:r>
+        <w:rPr>
+          <w:rFonts w:ascii="Consolas" w:hAnsi="Consolas" w:cs="Consolas"/>
+          <w:color w:val="0000FF"/>
+          <w:sz w:val="19"/>
+          <w:szCs w:val="19"/>
+          <w:highlight w:val="white"/>
+        </w:rPr>
+        <w:t>ON</w:t>
+      </w:r>
+    </w:p>
+    <w:p>
+      <w:pPr>
+        <w:autoSpaceDE w:val="0"/>
+        <w:autoSpaceDN w:val="0"/>
+        <w:adjustRightInd w:val="0"/>
+        <w:spacing w:after="0" w:line="240" w:lineRule="auto"/>
+        <w:rPr>
+          <w:rFonts w:ascii="Consolas" w:hAnsi="Consolas" w:cs="Consolas"/>
+          <w:color w:val="000000"/>
+          <w:sz w:val="19"/>
+          <w:szCs w:val="19"/>
+          <w:highlight w:val="white"/>
+        </w:rPr>
+      </w:pPr>
+      <w:r>
+        <w:rPr>
+          <w:rFonts w:ascii="Consolas" w:hAnsi="Consolas" w:cs="Consolas"/>
+          <w:color w:val="0000FF"/>
+          <w:sz w:val="19"/>
+          <w:szCs w:val="19"/>
+          <w:highlight w:val="white"/>
+        </w:rPr>
+        <w:t>GO</w:t>
+      </w:r>
+    </w:p>
+    <w:p>
+      <w:pPr>
+        <w:autoSpaceDE w:val="0"/>
+        <w:autoSpaceDN w:val="0"/>
+        <w:adjustRightInd w:val="0"/>
+        <w:spacing w:after="0" w:line="240" w:lineRule="auto"/>
+        <w:rPr>
+          <w:rFonts w:ascii="Consolas" w:hAnsi="Consolas" w:cs="Consolas"/>
+          <w:color w:val="000000"/>
+          <w:sz w:val="19"/>
+          <w:szCs w:val="19"/>
+          <w:highlight w:val="white"/>
+        </w:rPr>
+      </w:pPr>
+      <w:r>
+        <w:rPr>
+          <w:rFonts w:ascii="Consolas" w:hAnsi="Consolas" w:cs="Consolas"/>
+          <w:color w:val="0000FF"/>
+          <w:sz w:val="19"/>
+          <w:szCs w:val="19"/>
+          <w:highlight w:val="white"/>
+        </w:rPr>
+        <w:t>SET</w:t>
+      </w:r>
+      <w:r>
+        <w:rPr>
+          <w:rFonts w:ascii="Consolas" w:hAnsi="Consolas" w:cs="Consolas"/>
+          <w:color w:val="000000"/>
+          <w:sz w:val="19"/>
+          <w:szCs w:val="19"/>
+          <w:highlight w:val="white"/>
+        </w:rPr>
+        <w:t xml:space="preserve"> </w:t>
+      </w:r>
+      <w:r>
+        <w:rPr>
+          <w:rFonts w:ascii="Consolas" w:hAnsi="Consolas" w:cs="Consolas"/>
+          <w:color w:val="0000FF"/>
+          <w:sz w:val="19"/>
+          <w:szCs w:val="19"/>
+          <w:highlight w:val="white"/>
+        </w:rPr>
+        <w:t>QUOTED_IDENTIFIER</w:t>
+      </w:r>
+      <w:r>
+        <w:rPr>
+          <w:rFonts w:ascii="Consolas" w:hAnsi="Consolas" w:cs="Consolas"/>
+          <w:color w:val="000000"/>
+          <w:sz w:val="19"/>
+          <w:szCs w:val="19"/>
+          <w:highlight w:val="white"/>
+        </w:rPr>
+        <w:t xml:space="preserve"> </w:t>
+      </w:r>
+      <w:r>
+        <w:rPr>
+          <w:rFonts w:ascii="Consolas" w:hAnsi="Consolas" w:cs="Consolas"/>
+          <w:color w:val="0000FF"/>
+          <w:sz w:val="19"/>
+          <w:szCs w:val="19"/>
+          <w:highlight w:val="white"/>
+        </w:rPr>
+        <w:t>ON</w:t>
+      </w:r>
+    </w:p>
+    <w:p>
+      <w:pPr>
+        <w:autoSpaceDE w:val="0"/>
+        <w:autoSpaceDN w:val="0"/>
+        <w:adjustRightInd w:val="0"/>
+        <w:spacing w:after="0" w:line="240" w:lineRule="auto"/>
+        <w:rPr>
+          <w:rFonts w:ascii="Consolas" w:hAnsi="Consolas" w:cs="Consolas"/>
+          <w:color w:val="000000"/>
+          <w:sz w:val="19"/>
+          <w:szCs w:val="19"/>
+          <w:highlight w:val="white"/>
+        </w:rPr>
+      </w:pPr>
+      <w:r>
+        <w:rPr>
+          <w:rFonts w:ascii="Consolas" w:hAnsi="Consolas" w:cs="Consolas"/>
+          <w:color w:val="0000FF"/>
+          <w:sz w:val="19"/>
+          <w:szCs w:val="19"/>
+          <w:highlight w:val="white"/>
+        </w:rPr>
+        <w:t>GO</w:t>
+      </w:r>
+    </w:p>
+    <w:p>
+      <w:pPr>
+        <w:autoSpaceDE w:val="0"/>
+        <w:autoSpaceDN w:val="0"/>
+        <w:adjustRightInd w:val="0"/>
+        <w:spacing w:after="0" w:line="240" w:lineRule="auto"/>
+        <w:rPr>
+          <w:rFonts w:ascii="Consolas" w:hAnsi="Consolas" w:cs="Consolas"/>
+          <w:color w:val="000000"/>
+          <w:sz w:val="19"/>
+          <w:szCs w:val="19"/>
+          <w:highlight w:val="white"/>
+        </w:rPr>
+      </w:pPr>
+      <w:r>
+        <w:rPr>
+          <w:rFonts w:ascii="Consolas" w:hAnsi="Consolas" w:cs="Consolas"/>
+          <w:color w:val="0000FF"/>
+          <w:sz w:val="19"/>
+          <w:szCs w:val="19"/>
+          <w:highlight w:val="white"/>
+        </w:rPr>
+        <w:t>CREATE</w:t>
+      </w:r>
+      <w:r>
+        <w:rPr>
+          <w:rFonts w:ascii="Consolas" w:hAnsi="Consolas" w:cs="Consolas"/>
+          <w:color w:val="000000"/>
+          <w:sz w:val="19"/>
+          <w:szCs w:val="19"/>
+          <w:highlight w:val="white"/>
+        </w:rPr>
+        <w:t xml:space="preserve"> </w:t>
+      </w:r>
+      <w:r>
+        <w:rPr>
+          <w:rFonts w:ascii="Consolas" w:hAnsi="Consolas" w:cs="Consolas"/>
+          <w:color w:val="0000FF"/>
+          <w:sz w:val="19"/>
+          <w:szCs w:val="19"/>
+          <w:highlight w:val="white"/>
+        </w:rPr>
+        <w:t>PROCEDURE</w:t>
+      </w:r>
+      <w:r>
+        <w:rPr>
+          <w:rFonts w:ascii="Consolas" w:hAnsi="Consolas" w:cs="Consolas"/>
+          <w:color w:val="000000"/>
+          <w:sz w:val="19"/>
+          <w:szCs w:val="19"/>
+          <w:highlight w:val="white"/>
+        </w:rPr>
+        <w:t xml:space="preserve"> [</w:t>
+      </w:r>
+      <w:proofErr w:type="spellStart"/>
+      <w:r>
+        <w:rPr>
+          <w:rFonts w:ascii="Consolas" w:hAnsi="Consolas" w:cs="Consolas"/>
+          <w:color w:val="000000"/>
+          <w:sz w:val="19"/>
+          <w:szCs w:val="19"/>
+          <w:highlight w:val="white"/>
+        </w:rPr>
+        <w:t>dbo</w:t>
+      </w:r>
+      <w:proofErr w:type="spellEnd"/>
+      <w:r>
+        <w:rPr>
+          <w:rFonts w:ascii="Consolas" w:hAnsi="Consolas" w:cs="Consolas"/>
+          <w:color w:val="000000"/>
+          <w:sz w:val="19"/>
+          <w:szCs w:val="19"/>
+          <w:highlight w:val="white"/>
+        </w:rPr>
+        <w:t>]</w:t>
+      </w:r>
+      <w:r>
+        <w:rPr>
+          <w:rFonts w:ascii="Consolas" w:hAnsi="Consolas" w:cs="Consolas"/>
+          <w:color w:val="808080"/>
+          <w:sz w:val="19"/>
+          <w:szCs w:val="19"/>
+          <w:highlight w:val="white"/>
+        </w:rPr>
+        <w:t>.</w:t>
+      </w:r>
+      <w:r>
+        <w:rPr>
+          <w:rFonts w:ascii="Consolas" w:hAnsi="Consolas" w:cs="Consolas"/>
+          <w:color w:val="000000"/>
+          <w:sz w:val="19"/>
+          <w:szCs w:val="19"/>
+          <w:highlight w:val="white"/>
+        </w:rPr>
+        <w:t>[</w:t>
+      </w:r>
+      <w:proofErr w:type="spellStart"/>
+      <w:r>
+        <w:rPr>
+          <w:rFonts w:ascii="Consolas" w:hAnsi="Consolas" w:cs="Consolas"/>
+          <w:color w:val="000000"/>
+          <w:sz w:val="19"/>
+          <w:szCs w:val="19"/>
+          <w:highlight w:val="white"/>
+        </w:rPr>
+        <w:t>uspOptions_Add</w:t>
+      </w:r>
+      <w:proofErr w:type="spellEnd"/>
+      <w:r>
+        <w:rPr>
+          <w:rFonts w:ascii="Consolas" w:hAnsi="Consolas" w:cs="Consolas"/>
+          <w:color w:val="000000"/>
+          <w:sz w:val="19"/>
+          <w:szCs w:val="19"/>
+          <w:highlight w:val="white"/>
+        </w:rPr>
+        <w:t xml:space="preserve">] @name </w:t>
+      </w:r>
+      <w:proofErr w:type="spellStart"/>
+      <w:r>
+        <w:rPr>
+          <w:rFonts w:ascii="Consolas" w:hAnsi="Consolas" w:cs="Consolas"/>
+          <w:color w:val="0000FF"/>
+          <w:sz w:val="19"/>
+          <w:szCs w:val="19"/>
+          <w:highlight w:val="white"/>
+        </w:rPr>
+        <w:t>Varchar</w:t>
+      </w:r>
+      <w:proofErr w:type="spellEnd"/>
+      <w:r>
+        <w:rPr>
+          <w:rFonts w:ascii="Consolas" w:hAnsi="Consolas" w:cs="Consolas"/>
+          <w:color w:val="808080"/>
+          <w:sz w:val="19"/>
+          <w:szCs w:val="19"/>
+          <w:highlight w:val="white"/>
+        </w:rPr>
+        <w:t>(</w:t>
+      </w:r>
+      <w:r>
+        <w:rPr>
+          <w:rFonts w:ascii="Consolas" w:hAnsi="Consolas" w:cs="Consolas"/>
+          <w:color w:val="FF00FF"/>
+          <w:sz w:val="19"/>
+          <w:szCs w:val="19"/>
+          <w:highlight w:val="white"/>
+        </w:rPr>
+        <w:t>max</w:t>
+      </w:r>
+      <w:r>
+        <w:rPr>
+          <w:rFonts w:ascii="Consolas" w:hAnsi="Consolas" w:cs="Consolas"/>
+          <w:color w:val="808080"/>
+          <w:sz w:val="19"/>
+          <w:szCs w:val="19"/>
+          <w:highlight w:val="white"/>
+        </w:rPr>
+        <w:t>),</w:t>
+      </w:r>
+      <w:r>
+        <w:rPr>
+          <w:rFonts w:ascii="Consolas" w:hAnsi="Consolas" w:cs="Consolas"/>
+          <w:color w:val="000000"/>
+          <w:sz w:val="19"/>
+          <w:szCs w:val="19"/>
+          <w:highlight w:val="white"/>
+        </w:rPr>
+        <w:t xml:space="preserve">  @description </w:t>
+      </w:r>
+      <w:r>
+        <w:rPr>
+          <w:rFonts w:ascii="Consolas" w:hAnsi="Consolas" w:cs="Consolas"/>
+          <w:color w:val="0000FF"/>
+          <w:sz w:val="19"/>
+          <w:szCs w:val="19"/>
+          <w:highlight w:val="white"/>
+        </w:rPr>
+        <w:t>text</w:t>
+      </w:r>
+      <w:r>
+        <w:rPr>
+          <w:rFonts w:ascii="Consolas" w:hAnsi="Consolas" w:cs="Consolas"/>
+          <w:color w:val="808080"/>
+          <w:sz w:val="19"/>
+          <w:szCs w:val="19"/>
+          <w:highlight w:val="white"/>
+        </w:rPr>
+        <w:t>,</w:t>
+      </w:r>
+      <w:r>
+        <w:rPr>
+          <w:rFonts w:ascii="Consolas" w:hAnsi="Consolas" w:cs="Consolas"/>
+          <w:color w:val="000000"/>
+          <w:sz w:val="19"/>
+          <w:szCs w:val="19"/>
+          <w:highlight w:val="white"/>
+        </w:rPr>
+        <w:t xml:space="preserve"> @</w:t>
+      </w:r>
+      <w:proofErr w:type="spellStart"/>
+      <w:r>
+        <w:rPr>
+          <w:rFonts w:ascii="Consolas" w:hAnsi="Consolas" w:cs="Consolas"/>
+          <w:color w:val="000000"/>
+          <w:sz w:val="19"/>
+          <w:szCs w:val="19"/>
+          <w:highlight w:val="white"/>
+        </w:rPr>
+        <w:t>val</w:t>
+      </w:r>
+      <w:proofErr w:type="spellEnd"/>
+      <w:r>
+        <w:rPr>
+          <w:rFonts w:ascii="Consolas" w:hAnsi="Consolas" w:cs="Consolas"/>
+          <w:color w:val="000000"/>
+          <w:sz w:val="19"/>
+          <w:szCs w:val="19"/>
+          <w:highlight w:val="white"/>
+        </w:rPr>
+        <w:t xml:space="preserve"> </w:t>
+      </w:r>
+      <w:proofErr w:type="spellStart"/>
+      <w:r>
+        <w:rPr>
+          <w:rFonts w:ascii="Consolas" w:hAnsi="Consolas" w:cs="Consolas"/>
+          <w:color w:val="0000FF"/>
+          <w:sz w:val="19"/>
+          <w:szCs w:val="19"/>
+          <w:highlight w:val="white"/>
+        </w:rPr>
+        <w:t>Varchar</w:t>
+      </w:r>
+      <w:proofErr w:type="spellEnd"/>
+      <w:r>
+        <w:rPr>
+          <w:rFonts w:ascii="Consolas" w:hAnsi="Consolas" w:cs="Consolas"/>
+          <w:color w:val="808080"/>
+          <w:sz w:val="19"/>
+          <w:szCs w:val="19"/>
+          <w:highlight w:val="white"/>
+        </w:rPr>
+        <w:t>(</w:t>
+      </w:r>
+      <w:r>
+        <w:rPr>
+          <w:rFonts w:ascii="Consolas" w:hAnsi="Consolas" w:cs="Consolas"/>
+          <w:color w:val="FF00FF"/>
+          <w:sz w:val="19"/>
+          <w:szCs w:val="19"/>
+          <w:highlight w:val="white"/>
+        </w:rPr>
+        <w:t>max</w:t>
+      </w:r>
+      <w:r>
+        <w:rPr>
+          <w:rFonts w:ascii="Consolas" w:hAnsi="Consolas" w:cs="Consolas"/>
+          <w:color w:val="808080"/>
+          <w:sz w:val="19"/>
+          <w:szCs w:val="19"/>
+          <w:highlight w:val="white"/>
+        </w:rPr>
+        <w:t>)</w:t>
+      </w:r>
+      <w:r>
+        <w:rPr>
+          <w:rFonts w:ascii="Consolas" w:hAnsi="Consolas" w:cs="Consolas"/>
+          <w:color w:val="000000"/>
+          <w:sz w:val="19"/>
+          <w:szCs w:val="19"/>
+          <w:highlight w:val="white"/>
+        </w:rPr>
+        <w:t xml:space="preserve"> </w:t>
+      </w:r>
+      <w:r>
+        <w:rPr>
+          <w:rFonts w:ascii="Consolas" w:hAnsi="Consolas" w:cs="Consolas"/>
+          <w:color w:val="0000FF"/>
+          <w:sz w:val="19"/>
+          <w:szCs w:val="19"/>
+          <w:highlight w:val="white"/>
+        </w:rPr>
+        <w:t>As</w:t>
+      </w:r>
+    </w:p>
+    <w:p>
+      <w:pPr>
+        <w:autoSpaceDE w:val="0"/>
+        <w:autoSpaceDN w:val="0"/>
+        <w:adjustRightInd w:val="0"/>
+        <w:spacing w:after="0" w:line="240" w:lineRule="auto"/>
+        <w:rPr>
+          <w:rFonts w:ascii="Consolas" w:hAnsi="Consolas" w:cs="Consolas"/>
+          <w:color w:val="000000"/>
+          <w:sz w:val="19"/>
+          <w:szCs w:val="19"/>
+          <w:highlight w:val="white"/>
+        </w:rPr>
+      </w:pPr>
+      <w:r>
+        <w:rPr>
+          <w:rFonts w:ascii="Consolas" w:hAnsi="Consolas" w:cs="Consolas"/>
+          <w:color w:val="000000"/>
+          <w:sz w:val="19"/>
+          <w:szCs w:val="19"/>
+          <w:highlight w:val="white"/>
+        </w:rPr>
+        <w:tab/>
+      </w:r>
+      <w:r>
+        <w:rPr>
+          <w:rFonts w:ascii="Consolas" w:hAnsi="Consolas" w:cs="Consolas"/>
+          <w:color w:val="0000FF"/>
+          <w:sz w:val="19"/>
+          <w:szCs w:val="19"/>
+          <w:highlight w:val="white"/>
+        </w:rPr>
+        <w:t>Declare</w:t>
+      </w:r>
+      <w:r>
+        <w:rPr>
+          <w:rFonts w:ascii="Consolas" w:hAnsi="Consolas" w:cs="Consolas"/>
+          <w:color w:val="000000"/>
+          <w:sz w:val="19"/>
+          <w:szCs w:val="19"/>
+          <w:highlight w:val="white"/>
+        </w:rPr>
+        <w:t xml:space="preserve"> @Ret </w:t>
+      </w:r>
+      <w:proofErr w:type="spellStart"/>
+      <w:r>
+        <w:rPr>
+          <w:rFonts w:ascii="Consolas" w:hAnsi="Consolas" w:cs="Consolas"/>
+          <w:color w:val="0000FF"/>
+          <w:sz w:val="19"/>
+          <w:szCs w:val="19"/>
+          <w:highlight w:val="white"/>
+        </w:rPr>
+        <w:t>int</w:t>
+      </w:r>
+      <w:proofErr w:type="spellEnd"/>
+      <w:r>
+        <w:rPr>
+          <w:rFonts w:ascii="Consolas" w:hAnsi="Consolas" w:cs="Consolas"/>
+          <w:color w:val="808080"/>
+          <w:sz w:val="19"/>
+          <w:szCs w:val="19"/>
+          <w:highlight w:val="white"/>
+        </w:rPr>
+        <w:t>;</w:t>
+      </w:r>
+    </w:p>
+    <w:p>
+      <w:pPr>
+        <w:autoSpaceDE w:val="0"/>
+        <w:autoSpaceDN w:val="0"/>
+        <w:adjustRightInd w:val="0"/>
+        <w:spacing w:after="0" w:line="240" w:lineRule="auto"/>
+        <w:rPr>
+          <w:rFonts w:ascii="Consolas" w:hAnsi="Consolas" w:cs="Consolas"/>
+          <w:color w:val="000000"/>
+          <w:sz w:val="19"/>
+          <w:szCs w:val="19"/>
+          <w:highlight w:val="white"/>
+        </w:rPr>
+      </w:pPr>
+      <w:r>
+        <w:rPr>
+          <w:rFonts w:ascii="Consolas" w:hAnsi="Consolas" w:cs="Consolas"/>
+          <w:color w:val="000000"/>
+          <w:sz w:val="19"/>
+          <w:szCs w:val="19"/>
+          <w:highlight w:val="white"/>
+        </w:rPr>
+        <w:tab/>
+      </w:r>
+      <w:r>
+        <w:rPr>
+          <w:rFonts w:ascii="Consolas" w:hAnsi="Consolas" w:cs="Consolas"/>
+          <w:color w:val="0000FF"/>
+          <w:sz w:val="19"/>
+          <w:szCs w:val="19"/>
+          <w:highlight w:val="white"/>
+        </w:rPr>
+        <w:t>Set</w:t>
+      </w:r>
+      <w:r>
+        <w:rPr>
+          <w:rFonts w:ascii="Consolas" w:hAnsi="Consolas" w:cs="Consolas"/>
+          <w:color w:val="000000"/>
+          <w:sz w:val="19"/>
+          <w:szCs w:val="19"/>
+          <w:highlight w:val="white"/>
+        </w:rPr>
+        <w:t xml:space="preserve"> @Ret </w:t>
+      </w:r>
+      <w:r>
+        <w:rPr>
+          <w:rFonts w:ascii="Consolas" w:hAnsi="Consolas" w:cs="Consolas"/>
+          <w:color w:val="808080"/>
+          <w:sz w:val="19"/>
+          <w:szCs w:val="19"/>
+          <w:highlight w:val="white"/>
+        </w:rPr>
+        <w:t>=</w:t>
+      </w:r>
+      <w:r>
+        <w:rPr>
+          <w:rFonts w:ascii="Consolas" w:hAnsi="Consolas" w:cs="Consolas"/>
+          <w:color w:val="000000"/>
+          <w:sz w:val="19"/>
+          <w:szCs w:val="19"/>
+          <w:highlight w:val="white"/>
+        </w:rPr>
+        <w:t xml:space="preserve"> </w:t>
+      </w:r>
+      <w:r>
+        <w:rPr>
+          <w:rFonts w:ascii="Consolas" w:hAnsi="Consolas" w:cs="Consolas"/>
+          <w:color w:val="808080"/>
+          <w:sz w:val="19"/>
+          <w:szCs w:val="19"/>
+          <w:highlight w:val="white"/>
+        </w:rPr>
+        <w:t>-</w:t>
+      </w:r>
+      <w:r>
+        <w:rPr>
+          <w:rFonts w:ascii="Consolas" w:hAnsi="Consolas" w:cs="Consolas"/>
+          <w:color w:val="000000"/>
+          <w:sz w:val="19"/>
+          <w:szCs w:val="19"/>
+          <w:highlight w:val="white"/>
+        </w:rPr>
+        <w:t>1</w:t>
+      </w:r>
+      <w:r>
+        <w:rPr>
+          <w:rFonts w:ascii="Consolas" w:hAnsi="Consolas" w:cs="Consolas"/>
+          <w:color w:val="808080"/>
+          <w:sz w:val="19"/>
+          <w:szCs w:val="19"/>
+          <w:highlight w:val="white"/>
+        </w:rPr>
+        <w:t>;</w:t>
+      </w:r>
+    </w:p>
+    <w:p>
+      <w:pPr>
+        <w:autoSpaceDE w:val="0"/>
+        <w:autoSpaceDN w:val="0"/>
+        <w:adjustRightInd w:val="0"/>
+        <w:spacing w:after="0" w:line="240" w:lineRule="auto"/>
+        <w:rPr>
+          <w:rFonts w:ascii="Consolas" w:hAnsi="Consolas" w:cs="Consolas"/>
+          <w:color w:val="000000"/>
+          <w:sz w:val="19"/>
+          <w:szCs w:val="19"/>
+          <w:highlight w:val="white"/>
+        </w:rPr>
+      </w:pPr>
+      <w:r>
+        <w:rPr>
+          <w:rFonts w:ascii="Consolas" w:hAnsi="Consolas" w:cs="Consolas"/>
+          <w:color w:val="000000"/>
+          <w:sz w:val="19"/>
+          <w:szCs w:val="19"/>
+          <w:highlight w:val="white"/>
+        </w:rPr>
+        <w:tab/>
+      </w:r>
+      <w:r>
+        <w:rPr>
+          <w:rFonts w:ascii="Consolas" w:hAnsi="Consolas" w:cs="Consolas"/>
+          <w:color w:val="0000FF"/>
+          <w:sz w:val="19"/>
+          <w:szCs w:val="19"/>
+          <w:highlight w:val="white"/>
+        </w:rPr>
+        <w:t>If</w:t>
+      </w:r>
+      <w:r>
+        <w:rPr>
+          <w:rFonts w:ascii="Consolas" w:hAnsi="Consolas" w:cs="Consolas"/>
+          <w:color w:val="000000"/>
+          <w:sz w:val="19"/>
+          <w:szCs w:val="19"/>
+          <w:highlight w:val="white"/>
+        </w:rPr>
+        <w:t xml:space="preserve"> </w:t>
+      </w:r>
+      <w:r>
+        <w:rPr>
+          <w:rFonts w:ascii="Consolas" w:hAnsi="Consolas" w:cs="Consolas"/>
+          <w:color w:val="808080"/>
+          <w:sz w:val="19"/>
+          <w:szCs w:val="19"/>
+          <w:highlight w:val="white"/>
+        </w:rPr>
+        <w:t>Exists</w:t>
+      </w:r>
+      <w:r>
+        <w:rPr>
+          <w:rFonts w:ascii="Consolas" w:hAnsi="Consolas" w:cs="Consolas"/>
+          <w:color w:val="0000FF"/>
+          <w:sz w:val="19"/>
+          <w:szCs w:val="19"/>
+          <w:highlight w:val="white"/>
+        </w:rPr>
+        <w:t xml:space="preserve"> </w:t>
+      </w:r>
+      <w:r>
+        <w:rPr>
+          <w:rFonts w:ascii="Consolas" w:hAnsi="Consolas" w:cs="Consolas"/>
+          <w:color w:val="808080"/>
+          <w:sz w:val="19"/>
+          <w:szCs w:val="19"/>
+          <w:highlight w:val="white"/>
+        </w:rPr>
+        <w:t>(</w:t>
+      </w:r>
+      <w:r>
+        <w:rPr>
+          <w:rFonts w:ascii="Consolas" w:hAnsi="Consolas" w:cs="Consolas"/>
+          <w:color w:val="0000FF"/>
+          <w:sz w:val="19"/>
+          <w:szCs w:val="19"/>
+          <w:highlight w:val="white"/>
+        </w:rPr>
+        <w:t>Select</w:t>
+      </w:r>
+      <w:r>
+        <w:rPr>
+          <w:rFonts w:ascii="Consolas" w:hAnsi="Consolas" w:cs="Consolas"/>
+          <w:color w:val="000000"/>
+          <w:sz w:val="19"/>
+          <w:szCs w:val="19"/>
+          <w:highlight w:val="white"/>
+        </w:rPr>
+        <w:t xml:space="preserve"> 1 </w:t>
+      </w:r>
+      <w:r>
+        <w:rPr>
+          <w:rFonts w:ascii="Consolas" w:hAnsi="Consolas" w:cs="Consolas"/>
+          <w:color w:val="0000FF"/>
+          <w:sz w:val="19"/>
+          <w:szCs w:val="19"/>
+          <w:highlight w:val="white"/>
+        </w:rPr>
+        <w:t>From</w:t>
+      </w:r>
+      <w:r>
+        <w:rPr>
+          <w:rFonts w:ascii="Consolas" w:hAnsi="Consolas" w:cs="Consolas"/>
+          <w:color w:val="000000"/>
+          <w:sz w:val="19"/>
+          <w:szCs w:val="19"/>
+          <w:highlight w:val="white"/>
+        </w:rPr>
+        <w:t xml:space="preserve"> Options </w:t>
+      </w:r>
+      <w:r>
+        <w:rPr>
+          <w:rFonts w:ascii="Consolas" w:hAnsi="Consolas" w:cs="Consolas"/>
+          <w:color w:val="0000FF"/>
+          <w:sz w:val="19"/>
+          <w:szCs w:val="19"/>
+          <w:highlight w:val="white"/>
+        </w:rPr>
+        <w:t>Where</w:t>
+      </w:r>
+      <w:r>
+        <w:rPr>
+          <w:rFonts w:ascii="Consolas" w:hAnsi="Consolas" w:cs="Consolas"/>
+          <w:color w:val="000000"/>
+          <w:sz w:val="19"/>
+          <w:szCs w:val="19"/>
+          <w:highlight w:val="white"/>
+        </w:rPr>
+        <w:t xml:space="preserve"> </w:t>
+      </w:r>
+      <w:proofErr w:type="spellStart"/>
+      <w:r>
+        <w:rPr>
+          <w:rFonts w:ascii="Consolas" w:hAnsi="Consolas" w:cs="Consolas"/>
+          <w:color w:val="000000"/>
+          <w:sz w:val="19"/>
+          <w:szCs w:val="19"/>
+          <w:highlight w:val="white"/>
+        </w:rPr>
+        <w:t>op_name</w:t>
+      </w:r>
+      <w:proofErr w:type="spellEnd"/>
+      <w:r>
+        <w:rPr>
+          <w:rFonts w:ascii="Consolas" w:hAnsi="Consolas" w:cs="Consolas"/>
+          <w:color w:val="000000"/>
+          <w:sz w:val="19"/>
+          <w:szCs w:val="19"/>
+          <w:highlight w:val="white"/>
+        </w:rPr>
+        <w:t xml:space="preserve"> </w:t>
+      </w:r>
+      <w:r>
+        <w:rPr>
+          <w:rFonts w:ascii="Consolas" w:hAnsi="Consolas" w:cs="Consolas"/>
+          <w:color w:val="808080"/>
+          <w:sz w:val="19"/>
+          <w:szCs w:val="19"/>
+          <w:highlight w:val="white"/>
+        </w:rPr>
+        <w:t>=</w:t>
+      </w:r>
+      <w:r>
+        <w:rPr>
+          <w:rFonts w:ascii="Consolas" w:hAnsi="Consolas" w:cs="Consolas"/>
+          <w:color w:val="000000"/>
+          <w:sz w:val="19"/>
+          <w:szCs w:val="19"/>
+          <w:highlight w:val="white"/>
+        </w:rPr>
+        <w:t xml:space="preserve"> @name</w:t>
+      </w:r>
+      <w:r>
+        <w:rPr>
+          <w:rFonts w:ascii="Consolas" w:hAnsi="Consolas" w:cs="Consolas"/>
+          <w:color w:val="808080"/>
+          <w:sz w:val="19"/>
+          <w:szCs w:val="19"/>
+          <w:highlight w:val="white"/>
+        </w:rPr>
+        <w:t>)</w:t>
+      </w:r>
+    </w:p>
+    <w:p>
+      <w:pPr>
+        <w:autoSpaceDE w:val="0"/>
+        <w:autoSpaceDN w:val="0"/>
+        <w:adjustRightInd w:val="0"/>
+        <w:spacing w:after="0" w:line="240" w:lineRule="auto"/>
+        <w:rPr>
+          <w:rFonts w:ascii="Consolas" w:hAnsi="Consolas" w:cs="Consolas"/>
+          <w:color w:val="000000"/>
+          <w:sz w:val="19"/>
+          <w:szCs w:val="19"/>
+          <w:highlight w:val="white"/>
+        </w:rPr>
+      </w:pPr>
+      <w:r>
+        <w:rPr>
+          <w:rFonts w:ascii="Consolas" w:hAnsi="Consolas" w:cs="Consolas"/>
+          <w:color w:val="000000"/>
+          <w:sz w:val="19"/>
+          <w:szCs w:val="19"/>
+          <w:highlight w:val="white"/>
+        </w:rPr>
+        <w:tab/>
+      </w:r>
+      <w:r>
+        <w:rPr>
+          <w:rFonts w:ascii="Consolas" w:hAnsi="Consolas" w:cs="Consolas"/>
+          <w:color w:val="0000FF"/>
+          <w:sz w:val="19"/>
+          <w:szCs w:val="19"/>
+          <w:highlight w:val="white"/>
+        </w:rPr>
+        <w:t>Begin</w:t>
+      </w:r>
+    </w:p>
+    <w:p>
+      <w:pPr>
+        <w:autoSpaceDE w:val="0"/>
+        <w:autoSpaceDN w:val="0"/>
+        <w:adjustRightInd w:val="0"/>
+        <w:spacing w:after="0" w:line="240" w:lineRule="auto"/>
+        <w:rPr>
+          <w:rFonts w:ascii="Consolas" w:hAnsi="Consolas" w:cs="Consolas"/>
+          <w:color w:val="000000"/>
+          <w:sz w:val="19"/>
+          <w:szCs w:val="19"/>
+          <w:highlight w:val="white"/>
+        </w:rPr>
+      </w:pPr>
+      <w:r>
+        <w:rPr>
+          <w:rFonts w:ascii="Consolas" w:hAnsi="Consolas" w:cs="Consolas"/>
+          <w:color w:val="000000"/>
+          <w:sz w:val="19"/>
+          <w:szCs w:val="19"/>
+          <w:highlight w:val="white"/>
+        </w:rPr>
+        <w:tab/>
+      </w:r>
+      <w:r>
+        <w:rPr>
+          <w:rFonts w:ascii="Consolas" w:hAnsi="Consolas" w:cs="Consolas"/>
+          <w:color w:val="000000"/>
+          <w:sz w:val="19"/>
+          <w:szCs w:val="19"/>
+          <w:highlight w:val="white"/>
+        </w:rPr>
+        <w:tab/>
+      </w:r>
+      <w:r>
+        <w:rPr>
+          <w:rFonts w:ascii="Consolas" w:hAnsi="Consolas" w:cs="Consolas"/>
+          <w:color w:val="0000FF"/>
+          <w:sz w:val="19"/>
+          <w:szCs w:val="19"/>
+          <w:highlight w:val="white"/>
+        </w:rPr>
+        <w:t>Set</w:t>
+      </w:r>
+      <w:r>
+        <w:rPr>
+          <w:rFonts w:ascii="Consolas" w:hAnsi="Consolas" w:cs="Consolas"/>
+          <w:color w:val="000000"/>
+          <w:sz w:val="19"/>
+          <w:szCs w:val="19"/>
+          <w:highlight w:val="white"/>
+        </w:rPr>
+        <w:t xml:space="preserve"> @Ret </w:t>
+      </w:r>
+      <w:r>
+        <w:rPr>
+          <w:rFonts w:ascii="Consolas" w:hAnsi="Consolas" w:cs="Consolas"/>
+          <w:color w:val="808080"/>
+          <w:sz w:val="19"/>
+          <w:szCs w:val="19"/>
+          <w:highlight w:val="white"/>
+        </w:rPr>
+        <w:t>=</w:t>
+      </w:r>
+      <w:r>
+        <w:rPr>
+          <w:rFonts w:ascii="Consolas" w:hAnsi="Consolas" w:cs="Consolas"/>
+          <w:color w:val="000000"/>
+          <w:sz w:val="19"/>
+          <w:szCs w:val="19"/>
+          <w:highlight w:val="white"/>
+        </w:rPr>
+        <w:t xml:space="preserve"> 0</w:t>
+      </w:r>
+      <w:r>
+        <w:rPr>
+          <w:rFonts w:ascii="Consolas" w:hAnsi="Consolas" w:cs="Consolas"/>
+          <w:color w:val="808080"/>
+          <w:sz w:val="19"/>
+          <w:szCs w:val="19"/>
+          <w:highlight w:val="white"/>
+        </w:rPr>
+        <w:t>;</w:t>
+      </w:r>
+    </w:p>
+    <w:p>
+      <w:pPr>
+        <w:autoSpaceDE w:val="0"/>
+        <w:autoSpaceDN w:val="0"/>
+        <w:adjustRightInd w:val="0"/>
+        <w:spacing w:after="0" w:line="240" w:lineRule="auto"/>
+        <w:rPr>
+          <w:rFonts w:ascii="Consolas" w:hAnsi="Consolas" w:cs="Consolas"/>
+          <w:color w:val="000000"/>
+          <w:sz w:val="19"/>
+          <w:szCs w:val="19"/>
+          <w:highlight w:val="white"/>
+        </w:rPr>
+      </w:pPr>
+      <w:r>
+        <w:rPr>
+          <w:rFonts w:ascii="Consolas" w:hAnsi="Consolas" w:cs="Consolas"/>
+          <w:color w:val="000000"/>
+          <w:sz w:val="19"/>
+          <w:szCs w:val="19"/>
+          <w:highlight w:val="white"/>
+        </w:rPr>
+        <w:tab/>
+      </w:r>
+      <w:r>
+        <w:rPr>
+          <w:rFonts w:ascii="Consolas" w:hAnsi="Consolas" w:cs="Consolas"/>
+          <w:color w:val="000000"/>
+          <w:sz w:val="19"/>
+          <w:szCs w:val="19"/>
+          <w:highlight w:val="white"/>
+        </w:rPr>
+        <w:tab/>
+      </w:r>
+      <w:r>
+        <w:rPr>
+          <w:rFonts w:ascii="Consolas" w:hAnsi="Consolas" w:cs="Consolas"/>
+          <w:color w:val="0000FF"/>
+          <w:sz w:val="19"/>
+          <w:szCs w:val="19"/>
+          <w:highlight w:val="white"/>
+        </w:rPr>
+        <w:t>return</w:t>
+      </w:r>
+      <w:r>
+        <w:rPr>
+          <w:rFonts w:ascii="Consolas" w:hAnsi="Consolas" w:cs="Consolas"/>
+          <w:color w:val="808080"/>
+          <w:sz w:val="19"/>
+          <w:szCs w:val="19"/>
+          <w:highlight w:val="white"/>
+        </w:rPr>
+        <w:t>;</w:t>
+      </w:r>
+    </w:p>
+    <w:p>
+      <w:pPr>
+        <w:autoSpaceDE w:val="0"/>
+        <w:autoSpaceDN w:val="0"/>
+        <w:adjustRightInd w:val="0"/>
+        <w:spacing w:after="0" w:line="240" w:lineRule="auto"/>
+        <w:rPr>
+          <w:rFonts w:ascii="Consolas" w:hAnsi="Consolas" w:cs="Consolas"/>
+          <w:color w:val="000000"/>
+          <w:sz w:val="19"/>
+          <w:szCs w:val="19"/>
+          <w:highlight w:val="white"/>
+        </w:rPr>
+      </w:pPr>
+      <w:r>
+        <w:rPr>
+          <w:rFonts w:ascii="Consolas" w:hAnsi="Consolas" w:cs="Consolas"/>
+          <w:color w:val="000000"/>
+          <w:sz w:val="19"/>
+          <w:szCs w:val="19"/>
+          <w:highlight w:val="white"/>
+        </w:rPr>
+        <w:tab/>
+      </w:r>
+      <w:r>
+        <w:rPr>
+          <w:rFonts w:ascii="Consolas" w:hAnsi="Consolas" w:cs="Consolas"/>
+          <w:color w:val="0000FF"/>
+          <w:sz w:val="19"/>
+          <w:szCs w:val="19"/>
+          <w:highlight w:val="white"/>
+        </w:rPr>
+        <w:t>End</w:t>
+      </w:r>
+    </w:p>
+    <w:p>
+      <w:pPr>
+        <w:autoSpaceDE w:val="0"/>
+        <w:autoSpaceDN w:val="0"/>
+        <w:adjustRightInd w:val="0"/>
+        <w:spacing w:after="0" w:line="240" w:lineRule="auto"/>
+        <w:rPr>
+          <w:rFonts w:ascii="Consolas" w:hAnsi="Consolas" w:cs="Consolas"/>
+          <w:color w:val="000000"/>
+          <w:sz w:val="19"/>
+          <w:szCs w:val="19"/>
+          <w:highlight w:val="white"/>
+        </w:rPr>
+      </w:pPr>
+      <w:r>
+        <w:rPr>
+          <w:rFonts w:ascii="Consolas" w:hAnsi="Consolas" w:cs="Consolas"/>
+          <w:color w:val="000000"/>
+          <w:sz w:val="19"/>
+          <w:szCs w:val="19"/>
+          <w:highlight w:val="white"/>
+        </w:rPr>
+        <w:tab/>
+      </w:r>
+      <w:r>
+        <w:rPr>
+          <w:rFonts w:ascii="Consolas" w:hAnsi="Consolas" w:cs="Consolas"/>
+          <w:color w:val="0000FF"/>
+          <w:sz w:val="19"/>
+          <w:szCs w:val="19"/>
+          <w:highlight w:val="white"/>
+        </w:rPr>
+        <w:t>Else</w:t>
+      </w:r>
+    </w:p>
+    <w:p>
+      <w:pPr>
+        <w:autoSpaceDE w:val="0"/>
+        <w:autoSpaceDN w:val="0"/>
+        <w:adjustRightInd w:val="0"/>
+        <w:spacing w:after="0" w:line="240" w:lineRule="auto"/>
+        <w:rPr>
+          <w:rFonts w:ascii="Consolas" w:hAnsi="Consolas" w:cs="Consolas"/>
+          <w:color w:val="000000"/>
+          <w:sz w:val="19"/>
+          <w:szCs w:val="19"/>
+          <w:highlight w:val="white"/>
+        </w:rPr>
+      </w:pPr>
+      <w:r>
+        <w:rPr>
+          <w:rFonts w:ascii="Consolas" w:hAnsi="Consolas" w:cs="Consolas"/>
+          <w:color w:val="000000"/>
+          <w:sz w:val="19"/>
+          <w:szCs w:val="19"/>
+          <w:highlight w:val="white"/>
+        </w:rPr>
+        <w:tab/>
+      </w:r>
+      <w:r>
+        <w:rPr>
+          <w:rFonts w:ascii="Consolas" w:hAnsi="Consolas" w:cs="Consolas"/>
+          <w:color w:val="0000FF"/>
+          <w:sz w:val="19"/>
+          <w:szCs w:val="19"/>
+          <w:highlight w:val="white"/>
+        </w:rPr>
+        <w:t>Begin</w:t>
+      </w:r>
+    </w:p>
+    <w:p>
+      <w:pPr>
+        <w:autoSpaceDE w:val="0"/>
+        <w:autoSpaceDN w:val="0"/>
+        <w:adjustRightInd w:val="0"/>
+        <w:spacing w:after="0" w:line="240" w:lineRule="auto"/>
+        <w:rPr>
+          <w:rFonts w:ascii="Consolas" w:hAnsi="Consolas" w:cs="Consolas"/>
+          <w:color w:val="000000"/>
+          <w:sz w:val="19"/>
+          <w:szCs w:val="19"/>
+          <w:highlight w:val="white"/>
+        </w:rPr>
+      </w:pPr>
+      <w:r>
+        <w:rPr>
+          <w:rFonts w:ascii="Consolas" w:hAnsi="Consolas" w:cs="Consolas"/>
+          <w:color w:val="000000"/>
+          <w:sz w:val="19"/>
+          <w:szCs w:val="19"/>
+          <w:highlight w:val="white"/>
+        </w:rPr>
+        <w:tab/>
+      </w:r>
+      <w:r>
+        <w:rPr>
+          <w:rFonts w:ascii="Consolas" w:hAnsi="Consolas" w:cs="Consolas"/>
+          <w:color w:val="0000FF"/>
+          <w:sz w:val="19"/>
+          <w:szCs w:val="19"/>
+          <w:highlight w:val="white"/>
+        </w:rPr>
+        <w:t>Insert</w:t>
+      </w:r>
+      <w:r>
+        <w:rPr>
+          <w:rFonts w:ascii="Consolas" w:hAnsi="Consolas" w:cs="Consolas"/>
+          <w:color w:val="000000"/>
+          <w:sz w:val="19"/>
+          <w:szCs w:val="19"/>
+          <w:highlight w:val="white"/>
+        </w:rPr>
+        <w:t xml:space="preserve"> </w:t>
+      </w:r>
+      <w:r>
+        <w:rPr>
+          <w:rFonts w:ascii="Consolas" w:hAnsi="Consolas" w:cs="Consolas"/>
+          <w:color w:val="0000FF"/>
+          <w:sz w:val="19"/>
+          <w:szCs w:val="19"/>
+          <w:highlight w:val="white"/>
+        </w:rPr>
+        <w:t>Into</w:t>
+      </w:r>
+      <w:r>
+        <w:rPr>
+          <w:rFonts w:ascii="Consolas" w:hAnsi="Consolas" w:cs="Consolas"/>
+          <w:color w:val="000000"/>
+          <w:sz w:val="19"/>
+          <w:szCs w:val="19"/>
+          <w:highlight w:val="white"/>
+        </w:rPr>
+        <w:t xml:space="preserve"> Options</w:t>
+      </w:r>
+      <w:r>
+        <w:rPr>
+          <w:rFonts w:ascii="Consolas" w:hAnsi="Consolas" w:cs="Consolas"/>
+          <w:color w:val="0000FF"/>
+          <w:sz w:val="19"/>
+          <w:szCs w:val="19"/>
+          <w:highlight w:val="white"/>
+        </w:rPr>
+        <w:t xml:space="preserve"> </w:t>
+      </w:r>
+      <w:r>
+        <w:rPr>
+          <w:rFonts w:ascii="Consolas" w:hAnsi="Consolas" w:cs="Consolas"/>
+          <w:color w:val="808080"/>
+          <w:sz w:val="19"/>
+          <w:szCs w:val="19"/>
+          <w:highlight w:val="white"/>
+        </w:rPr>
+        <w:t>(</w:t>
+      </w:r>
+      <w:proofErr w:type="spellStart"/>
+      <w:r>
+        <w:rPr>
+          <w:rFonts w:ascii="Consolas" w:hAnsi="Consolas" w:cs="Consolas"/>
+          <w:color w:val="000000"/>
+          <w:sz w:val="19"/>
+          <w:szCs w:val="19"/>
+          <w:highlight w:val="white"/>
+        </w:rPr>
+        <w:t>op_name</w:t>
+      </w:r>
+      <w:r>
+        <w:rPr>
+          <w:rFonts w:ascii="Consolas" w:hAnsi="Consolas" w:cs="Consolas"/>
+          <w:color w:val="808080"/>
+          <w:sz w:val="19"/>
+          <w:szCs w:val="19"/>
+          <w:highlight w:val="white"/>
+        </w:rPr>
+        <w:t>,</w:t>
+      </w:r>
+      <w:r>
+        <w:rPr>
+          <w:rFonts w:ascii="Consolas" w:hAnsi="Consolas" w:cs="Consolas"/>
+          <w:color w:val="000000"/>
+          <w:sz w:val="19"/>
+          <w:szCs w:val="19"/>
+          <w:highlight w:val="white"/>
+        </w:rPr>
+        <w:t>op_description</w:t>
+      </w:r>
+      <w:proofErr w:type="spellEnd"/>
+      <w:r>
+        <w:rPr>
+          <w:rFonts w:ascii="Consolas" w:hAnsi="Consolas" w:cs="Consolas"/>
+          <w:color w:val="808080"/>
+          <w:sz w:val="19"/>
+          <w:szCs w:val="19"/>
+          <w:highlight w:val="white"/>
+        </w:rPr>
+        <w:t>,</w:t>
+      </w:r>
+      <w:r>
+        <w:rPr>
+          <w:rFonts w:ascii="Consolas" w:hAnsi="Consolas" w:cs="Consolas"/>
+          <w:color w:val="000000"/>
+          <w:sz w:val="19"/>
+          <w:szCs w:val="19"/>
+          <w:highlight w:val="white"/>
+        </w:rPr>
+        <w:t xml:space="preserve"> </w:t>
+      </w:r>
+      <w:proofErr w:type="spellStart"/>
+      <w:r>
+        <w:rPr>
+          <w:rFonts w:ascii="Consolas" w:hAnsi="Consolas" w:cs="Consolas"/>
+          <w:color w:val="000000"/>
+          <w:sz w:val="19"/>
+          <w:szCs w:val="19"/>
+          <w:highlight w:val="white"/>
+        </w:rPr>
+        <w:t>op_value</w:t>
+      </w:r>
+      <w:proofErr w:type="spellEnd"/>
+      <w:r>
+        <w:rPr>
+          <w:rFonts w:ascii="Consolas" w:hAnsi="Consolas" w:cs="Consolas"/>
+          <w:color w:val="808080"/>
+          <w:sz w:val="19"/>
+          <w:szCs w:val="19"/>
+          <w:highlight w:val="white"/>
+        </w:rPr>
+        <w:t>)</w:t>
+      </w:r>
+    </w:p>
+    <w:p>
+      <w:pPr>
+        <w:autoSpaceDE w:val="0"/>
+        <w:autoSpaceDN w:val="0"/>
+        <w:adjustRightInd w:val="0"/>
+        <w:spacing w:after="0" w:line="240" w:lineRule="auto"/>
+        <w:rPr>
+          <w:rFonts w:ascii="Consolas" w:hAnsi="Consolas" w:cs="Consolas"/>
+          <w:color w:val="000000"/>
+          <w:sz w:val="19"/>
+          <w:szCs w:val="19"/>
+          <w:highlight w:val="white"/>
+        </w:rPr>
+      </w:pPr>
+      <w:r>
+        <w:rPr>
+          <w:rFonts w:ascii="Consolas" w:hAnsi="Consolas" w:cs="Consolas"/>
+          <w:color w:val="000000"/>
+          <w:sz w:val="19"/>
+          <w:szCs w:val="19"/>
+          <w:highlight w:val="white"/>
+        </w:rPr>
+        <w:tab/>
+      </w:r>
+      <w:r>
+        <w:rPr>
+          <w:rFonts w:ascii="Consolas" w:hAnsi="Consolas" w:cs="Consolas"/>
+          <w:color w:val="000000"/>
+          <w:sz w:val="19"/>
+          <w:szCs w:val="19"/>
+          <w:highlight w:val="white"/>
+        </w:rPr>
+        <w:tab/>
+      </w:r>
+      <w:r>
+        <w:rPr>
+          <w:rFonts w:ascii="Consolas" w:hAnsi="Consolas" w:cs="Consolas"/>
+          <w:color w:val="0000FF"/>
+          <w:sz w:val="19"/>
+          <w:szCs w:val="19"/>
+          <w:highlight w:val="white"/>
+        </w:rPr>
+        <w:t xml:space="preserve">Values </w:t>
+      </w:r>
+      <w:r>
+        <w:rPr>
+          <w:rFonts w:ascii="Consolas" w:hAnsi="Consolas" w:cs="Consolas"/>
+          <w:color w:val="808080"/>
+          <w:sz w:val="19"/>
+          <w:szCs w:val="19"/>
+          <w:highlight w:val="white"/>
+        </w:rPr>
+        <w:t>(</w:t>
+      </w:r>
+      <w:r>
+        <w:rPr>
+          <w:rFonts w:ascii="Consolas" w:hAnsi="Consolas" w:cs="Consolas"/>
+          <w:color w:val="000000"/>
+          <w:sz w:val="19"/>
+          <w:szCs w:val="19"/>
+          <w:highlight w:val="white"/>
+        </w:rPr>
+        <w:t>@</w:t>
+      </w:r>
+      <w:proofErr w:type="spellStart"/>
+      <w:r>
+        <w:rPr>
+          <w:rFonts w:ascii="Consolas" w:hAnsi="Consolas" w:cs="Consolas"/>
+          <w:color w:val="000000"/>
+          <w:sz w:val="19"/>
+          <w:szCs w:val="19"/>
+          <w:highlight w:val="white"/>
+        </w:rPr>
+        <w:t>name</w:t>
+      </w:r>
+      <w:r>
+        <w:rPr>
+          <w:rFonts w:ascii="Consolas" w:hAnsi="Consolas" w:cs="Consolas"/>
+          <w:color w:val="808080"/>
+          <w:sz w:val="19"/>
+          <w:szCs w:val="19"/>
+          <w:highlight w:val="white"/>
+        </w:rPr>
+        <w:t>,</w:t>
+      </w:r>
+      <w:r>
+        <w:rPr>
+          <w:rFonts w:ascii="Consolas" w:hAnsi="Consolas" w:cs="Consolas"/>
+          <w:color w:val="000000"/>
+          <w:sz w:val="19"/>
+          <w:szCs w:val="19"/>
+          <w:highlight w:val="white"/>
+        </w:rPr>
+        <w:t>@description</w:t>
+      </w:r>
+      <w:proofErr w:type="spellEnd"/>
+      <w:r>
+        <w:rPr>
+          <w:rFonts w:ascii="Consolas" w:hAnsi="Consolas" w:cs="Consolas"/>
+          <w:color w:val="808080"/>
+          <w:sz w:val="19"/>
+          <w:szCs w:val="19"/>
+          <w:highlight w:val="white"/>
+        </w:rPr>
+        <w:t>,</w:t>
+      </w:r>
+      <w:r>
+        <w:rPr>
+          <w:rFonts w:ascii="Consolas" w:hAnsi="Consolas" w:cs="Consolas"/>
+          <w:color w:val="000000"/>
+          <w:sz w:val="19"/>
+          <w:szCs w:val="19"/>
+          <w:highlight w:val="white"/>
+        </w:rPr>
+        <w:t xml:space="preserve"> @</w:t>
+      </w:r>
+      <w:proofErr w:type="spellStart"/>
+      <w:r>
+        <w:rPr>
+          <w:rFonts w:ascii="Consolas" w:hAnsi="Consolas" w:cs="Consolas"/>
+          <w:color w:val="000000"/>
+          <w:sz w:val="19"/>
+          <w:szCs w:val="19"/>
+          <w:highlight w:val="white"/>
+        </w:rPr>
+        <w:t>val</w:t>
+      </w:r>
+      <w:proofErr w:type="spellEnd"/>
+      <w:r>
+        <w:rPr>
+          <w:rFonts w:ascii="Consolas" w:hAnsi="Consolas" w:cs="Consolas"/>
+          <w:color w:val="808080"/>
+          <w:sz w:val="19"/>
+          <w:szCs w:val="19"/>
+          <w:highlight w:val="white"/>
+        </w:rPr>
+        <w:t>);</w:t>
+      </w:r>
+    </w:p>
+    <w:p>
+      <w:pPr>
+        <w:autoSpaceDE w:val="0"/>
+        <w:autoSpaceDN w:val="0"/>
+        <w:adjustRightInd w:val="0"/>
+        <w:spacing w:after="0" w:line="240" w:lineRule="auto"/>
+        <w:rPr>
+          <w:rFonts w:ascii="Consolas" w:hAnsi="Consolas" w:cs="Consolas"/>
+          <w:color w:val="000000"/>
+          <w:sz w:val="19"/>
+          <w:szCs w:val="19"/>
+          <w:highlight w:val="white"/>
+        </w:rPr>
+      </w:pPr>
+      <w:r>
+        <w:rPr>
+          <w:rFonts w:ascii="Consolas" w:hAnsi="Consolas" w:cs="Consolas"/>
+          <w:color w:val="000000"/>
+          <w:sz w:val="19"/>
+          <w:szCs w:val="19"/>
+          <w:highlight w:val="white"/>
+        </w:rPr>
+        <w:tab/>
+      </w:r>
+      <w:r>
+        <w:rPr>
+          <w:rFonts w:ascii="Consolas" w:hAnsi="Consolas" w:cs="Consolas"/>
+          <w:color w:val="0000FF"/>
+          <w:sz w:val="19"/>
+          <w:szCs w:val="19"/>
+          <w:highlight w:val="white"/>
+        </w:rPr>
+        <w:t>set</w:t>
+      </w:r>
+      <w:r>
+        <w:rPr>
+          <w:rFonts w:ascii="Consolas" w:hAnsi="Consolas" w:cs="Consolas"/>
+          <w:color w:val="000000"/>
+          <w:sz w:val="19"/>
+          <w:szCs w:val="19"/>
+          <w:highlight w:val="white"/>
+        </w:rPr>
+        <w:t xml:space="preserve"> @Ret </w:t>
+      </w:r>
+      <w:r>
+        <w:rPr>
+          <w:rFonts w:ascii="Consolas" w:hAnsi="Consolas" w:cs="Consolas"/>
+          <w:color w:val="808080"/>
+          <w:sz w:val="19"/>
+          <w:szCs w:val="19"/>
+          <w:highlight w:val="white"/>
+        </w:rPr>
+        <w:t>=</w:t>
+      </w:r>
+      <w:r>
+        <w:rPr>
+          <w:rFonts w:ascii="Consolas" w:hAnsi="Consolas" w:cs="Consolas"/>
+          <w:color w:val="000000"/>
+          <w:sz w:val="19"/>
+          <w:szCs w:val="19"/>
+          <w:highlight w:val="white"/>
+        </w:rPr>
+        <w:t xml:space="preserve"> 1</w:t>
+      </w:r>
+      <w:r>
+        <w:rPr>
+          <w:rFonts w:ascii="Consolas" w:hAnsi="Consolas" w:cs="Consolas"/>
+          <w:color w:val="808080"/>
+          <w:sz w:val="19"/>
+          <w:szCs w:val="19"/>
+          <w:highlight w:val="white"/>
+        </w:rPr>
+        <w:t>;</w:t>
+      </w:r>
+    </w:p>
+    <w:p>
+      <w:pPr>
+        <w:autoSpaceDE w:val="0"/>
+        <w:autoSpaceDN w:val="0"/>
+        <w:adjustRightInd w:val="0"/>
+        <w:spacing w:after="0" w:line="240" w:lineRule="auto"/>
+        <w:rPr>
+          <w:rFonts w:ascii="Consolas" w:hAnsi="Consolas" w:cs="Consolas"/>
+          <w:color w:val="000000"/>
+          <w:sz w:val="19"/>
+          <w:szCs w:val="19"/>
+          <w:highlight w:val="white"/>
+        </w:rPr>
+      </w:pPr>
+      <w:r>
+        <w:rPr>
+          <w:rFonts w:ascii="Consolas" w:hAnsi="Consolas" w:cs="Consolas"/>
+          <w:color w:val="000000"/>
+          <w:sz w:val="19"/>
+          <w:szCs w:val="19"/>
+          <w:highlight w:val="white"/>
+        </w:rPr>
+        <w:tab/>
+      </w:r>
+      <w:r>
+        <w:rPr>
+          <w:rFonts w:ascii="Consolas" w:hAnsi="Consolas" w:cs="Consolas"/>
+          <w:color w:val="0000FF"/>
+          <w:sz w:val="19"/>
+          <w:szCs w:val="19"/>
+          <w:highlight w:val="white"/>
+        </w:rPr>
+        <w:t>End</w:t>
+      </w:r>
+    </w:p>
+    <w:p>
+      <w:pPr>
+        <w:autoSpaceDE w:val="0"/>
+        <w:autoSpaceDN w:val="0"/>
+        <w:adjustRightInd w:val="0"/>
+        <w:spacing w:after="0" w:line="240" w:lineRule="auto"/>
+        <w:rPr>
+          <w:rFonts w:ascii="Consolas" w:hAnsi="Consolas" w:cs="Consolas"/>
+          <w:color w:val="000000"/>
+          <w:sz w:val="19"/>
+          <w:szCs w:val="19"/>
+          <w:highlight w:val="white"/>
+        </w:rPr>
+      </w:pPr>
+      <w:r>
+        <w:rPr>
+          <w:rFonts w:ascii="Consolas" w:hAnsi="Consolas" w:cs="Consolas"/>
+          <w:color w:val="000000"/>
+          <w:sz w:val="19"/>
+          <w:szCs w:val="19"/>
+          <w:highlight w:val="white"/>
+        </w:rPr>
+        <w:tab/>
+      </w:r>
+      <w:r>
+        <w:rPr>
+          <w:rFonts w:ascii="Consolas" w:hAnsi="Consolas" w:cs="Consolas"/>
+          <w:color w:val="0000FF"/>
+          <w:sz w:val="19"/>
+          <w:szCs w:val="19"/>
+          <w:highlight w:val="white"/>
+        </w:rPr>
+        <w:t>select</w:t>
+      </w:r>
+      <w:r>
+        <w:rPr>
+          <w:rFonts w:ascii="Consolas" w:hAnsi="Consolas" w:cs="Consolas"/>
+          <w:color w:val="000000"/>
+          <w:sz w:val="19"/>
+          <w:szCs w:val="19"/>
+          <w:highlight w:val="white"/>
+        </w:rPr>
+        <w:t xml:space="preserve"> @Ret</w:t>
+      </w:r>
+    </w:p>
+    <w:p/>
     <w:sectPr>
       <w:pgSz w:w="12240" w:h="15840"/>
       <w:pgMar w:top="1440" w:right="1440" w:bottom="1440" w:left="1440" w:header="720" w:footer="720" w:gutter="0"/>

</xml_diff>